<commit_message>
After finishing Kaggle project, continuing with certificate
</commit_message>
<xml_diff>
--- a/Course 1 - ML with Python/Module 5 - Evaluating and Validating Machine Learning Models/Evaluating ML Models/Resume..docx
+++ b/Course 1 - ML with Python/Module 5 - Evaluating and Validating Machine Learning Models/Evaluating ML Models/Resume..docx
@@ -1406,15 +1406,6 @@
     </w:p>
     <w:p>
       <w:pPr>
-        <w:spacing w:after="240" w:line="276" w:lineRule="auto"/>
-        <w:rPr>
-          <w:rFonts w:ascii="Montserrat" w:hAnsi="Montserrat"/>
-          <w:iCs/>
-        </w:rPr>
-      </w:pPr>
-    </w:p>
-    <w:p>
-      <w:pPr>
         <w:pStyle w:val="Prrafodelista"/>
         <w:numPr>
           <w:ilvl w:val="0"/>
@@ -1433,6 +1424,7 @@
           <w:bCs/>
           <w:iCs/>
         </w:rPr>
+        <w:lastRenderedPageBreak/>
         <w:t>Precision: The Accuracy of Positive Predictions</w:t>
       </w:r>
     </w:p>
@@ -2214,6 +2206,7 @@
           <w:sz w:val="24"/>
           <w:szCs w:val="24"/>
         </w:rPr>
+        <w:lastRenderedPageBreak/>
         <w:t>🔹</w:t>
       </w:r>
       <w:r>
@@ -3147,6 +3140,15 @@
     </w:p>
     <w:p>
       <w:pPr>
+        <w:spacing w:after="240" w:line="276" w:lineRule="auto"/>
+        <w:rPr>
+          <w:rFonts w:ascii="Montserrat" w:eastAsiaTheme="minorEastAsia" w:hAnsi="Montserrat"/>
+          <w:iCs/>
+        </w:rPr>
+      </w:pPr>
+    </w:p>
+    <w:p>
+      <w:pPr>
         <w:pStyle w:val="Prrafodelista"/>
         <w:numPr>
           <w:ilvl w:val="0"/>
@@ -4551,7 +4553,31 @@
                   <w:sz w:val="28"/>
                   <w:szCs w:val="28"/>
                 </w:rPr>
-                <m:t>Unexplained Variance</m:t>
+                <m:t>Unexplained</m:t>
+              </m:r>
+              <m:r>
+                <w:rPr>
+                  <w:rFonts w:ascii="Cambria Math" w:eastAsiaTheme="minorEastAsia" w:hAnsi="Cambria Math"/>
+                  <w:sz w:val="28"/>
+                  <w:szCs w:val="28"/>
+                </w:rPr>
+                <m:t xml:space="preserve"> </m:t>
+              </m:r>
+              <m:r>
+                <w:rPr>
+                  <w:rFonts w:ascii="Cambria Math" w:eastAsiaTheme="minorEastAsia" w:hAnsi="Cambria Math"/>
+                  <w:sz w:val="28"/>
+                  <w:szCs w:val="28"/>
+                </w:rPr>
+                <m:t>V</m:t>
+              </m:r>
+              <m:r>
+                <w:rPr>
+                  <w:rFonts w:ascii="Cambria Math" w:eastAsiaTheme="minorEastAsia" w:hAnsi="Cambria Math"/>
+                  <w:sz w:val="28"/>
+                  <w:szCs w:val="28"/>
+                </w:rPr>
+                <m:t>ariance</m:t>
               </m:r>
             </m:num>
             <m:den>
@@ -4561,7 +4587,23 @@
                   <w:sz w:val="28"/>
                   <w:szCs w:val="28"/>
                 </w:rPr>
-                <m:t>Total Variance</m:t>
+                <m:t>Total</m:t>
+              </m:r>
+              <m:r>
+                <w:rPr>
+                  <w:rFonts w:ascii="Cambria Math" w:eastAsiaTheme="minorEastAsia" w:hAnsi="Cambria Math"/>
+                  <w:sz w:val="28"/>
+                  <w:szCs w:val="28"/>
+                </w:rPr>
+                <m:t xml:space="preserve"> </m:t>
+              </m:r>
+              <m:r>
+                <w:rPr>
+                  <w:rFonts w:ascii="Cambria Math" w:eastAsiaTheme="minorEastAsia" w:hAnsi="Cambria Math"/>
+                  <w:sz w:val="28"/>
+                  <w:szCs w:val="28"/>
+                </w:rPr>
+                <m:t>Variance</m:t>
               </m:r>
             </m:den>
           </m:f>
@@ -5934,68 +5976,6 @@
     </w:p>
     <w:p>
       <w:pPr>
-        <w:spacing w:line="276" w:lineRule="auto"/>
-        <w:rPr>
-          <w:rFonts w:ascii="Montserrat" w:hAnsi="Montserrat"/>
-        </w:rPr>
-      </w:pPr>
-    </w:p>
-    <w:p>
-      <w:pPr>
-        <w:spacing w:line="276" w:lineRule="auto"/>
-        <w:ind w:left="708"/>
-        <w:rPr>
-          <w:rFonts w:ascii="Montserrat" w:hAnsi="Montserrat"/>
-        </w:rPr>
-      </w:pPr>
-    </w:p>
-    <w:p>
-      <w:pPr>
-        <w:spacing w:line="276" w:lineRule="auto"/>
-        <w:ind w:left="708"/>
-        <w:rPr>
-          <w:rFonts w:ascii="Montserrat" w:hAnsi="Montserrat"/>
-        </w:rPr>
-      </w:pPr>
-    </w:p>
-    <w:p>
-      <w:pPr>
-        <w:spacing w:line="276" w:lineRule="auto"/>
-        <w:ind w:left="708"/>
-        <w:rPr>
-          <w:rFonts w:ascii="Montserrat" w:hAnsi="Montserrat"/>
-        </w:rPr>
-      </w:pPr>
-    </w:p>
-    <w:p>
-      <w:pPr>
-        <w:spacing w:line="276" w:lineRule="auto"/>
-        <w:ind w:left="708"/>
-        <w:rPr>
-          <w:rFonts w:ascii="Montserrat" w:hAnsi="Montserrat"/>
-        </w:rPr>
-      </w:pPr>
-    </w:p>
-    <w:p>
-      <w:pPr>
-        <w:spacing w:line="276" w:lineRule="auto"/>
-        <w:ind w:left="708"/>
-        <w:rPr>
-          <w:rFonts w:ascii="Montserrat" w:hAnsi="Montserrat"/>
-        </w:rPr>
-      </w:pPr>
-    </w:p>
-    <w:p>
-      <w:pPr>
-        <w:spacing w:line="276" w:lineRule="auto"/>
-        <w:ind w:left="708"/>
-        <w:rPr>
-          <w:rFonts w:ascii="Montserrat" w:hAnsi="Montserrat"/>
-        </w:rPr>
-      </w:pPr>
-    </w:p>
-    <w:p>
-      <w:pPr>
         <w:pStyle w:val="Ttulo2"/>
         <w:spacing w:line="276" w:lineRule="auto"/>
         <w:ind w:left="-1134"/>
@@ -6008,6 +5988,7 @@
         <w:rPr>
           <w:rFonts w:ascii="Segoe UI Emoji" w:hAnsi="Segoe UI Emoji" w:cs="Segoe UI Emoji"/>
         </w:rPr>
+        <w:lastRenderedPageBreak/>
         <w:t>📌</w:t>
       </w:r>
       <w:r>
@@ -6022,8 +6003,503 @@
           <w:rFonts w:ascii="Montserrat" w:hAnsi="Montserrat"/>
           <w:lang w:val="en-US"/>
         </w:rPr>
-        <w:t xml:space="preserve">Linear Dimension Reduction: PCA </w:t>
-      </w:r>
+        <w:t>Evaluating Unsupervised Learning, Heuristics and Techniques.</w:t>
+      </w:r>
+      <w:r>
+        <w:rPr>
+          <w:rFonts w:ascii="Montserrat" w:hAnsi="Montserrat"/>
+          <w:lang w:val="en-US"/>
+        </w:rPr>
+        <w:t xml:space="preserve"> </w:t>
+      </w:r>
+    </w:p>
+    <w:p>
+      <w:pPr>
+        <w:spacing w:after="240" w:line="276" w:lineRule="auto"/>
+        <w:rPr>
+          <w:rFonts w:ascii="Montserrat" w:hAnsi="Montserrat"/>
+        </w:rPr>
+      </w:pPr>
+      <w:r>
+        <w:rPr>
+          <w:rFonts w:ascii="Montserrat" w:hAnsi="Montserrat"/>
+        </w:rPr>
+        <w:t xml:space="preserve">Evaluating unsupervised learning models is a different challenge compared to supervised ones. In supervised learning, we have labeled data to compare our predictions against — we know the correct answers. But in unsupervised learning, like clustering or dimensionality reduction, there’s no ground truth. These models try to </w:t>
+      </w:r>
+      <w:r>
+        <w:rPr>
+          <w:rFonts w:ascii="Montserrat" w:hAnsi="Montserrat"/>
+          <w:b/>
+          <w:bCs/>
+        </w:rPr>
+        <w:t>find patterns or groupings on their own</w:t>
+      </w:r>
+      <w:r>
+        <w:rPr>
+          <w:rFonts w:ascii="Montserrat" w:hAnsi="Montserrat"/>
+        </w:rPr>
+        <w:t>, which means we need different strategies to assess whether the patterns found are actually meaningful.</w:t>
+      </w:r>
+    </w:p>
+    <w:p>
+      <w:pPr>
+        <w:spacing w:after="120" w:line="276" w:lineRule="auto"/>
+        <w:rPr>
+          <w:rFonts w:ascii="Montserrat" w:hAnsi="Montserrat"/>
+          <w:lang w:val="es-AR"/>
+        </w:rPr>
+      </w:pPr>
+      <w:r>
+        <w:rPr>
+          <w:rFonts w:ascii="Montserrat" w:hAnsi="Montserrat"/>
+        </w:rPr>
+        <w:t xml:space="preserve">The purpose of unsupervised models is to </w:t>
+      </w:r>
+      <w:r>
+        <w:rPr>
+          <w:rFonts w:ascii="Montserrat" w:hAnsi="Montserrat"/>
+          <w:b/>
+          <w:bCs/>
+        </w:rPr>
+        <w:t>detect useful structure in data</w:t>
+      </w:r>
+      <w:r>
+        <w:rPr>
+          <w:rFonts w:ascii="Montserrat" w:hAnsi="Montserrat"/>
+        </w:rPr>
+        <w:t xml:space="preserve"> — for example, identifying clusters or reducing dimensions in a way that keeps the data informative. </w:t>
+      </w:r>
+      <w:proofErr w:type="spellStart"/>
+      <w:r>
+        <w:rPr>
+          <w:rFonts w:ascii="Montserrat" w:hAnsi="Montserrat"/>
+          <w:lang w:val="es-AR"/>
+        </w:rPr>
+        <w:t>Evaluation</w:t>
+      </w:r>
+      <w:proofErr w:type="spellEnd"/>
+      <w:r>
+        <w:rPr>
+          <w:rFonts w:ascii="Montserrat" w:hAnsi="Montserrat"/>
+          <w:lang w:val="es-AR"/>
+        </w:rPr>
+        <w:t xml:space="preserve"> </w:t>
+      </w:r>
+      <w:proofErr w:type="spellStart"/>
+      <w:r>
+        <w:rPr>
+          <w:rFonts w:ascii="Montserrat" w:hAnsi="Montserrat"/>
+          <w:lang w:val="es-AR"/>
+        </w:rPr>
+        <w:t>helps</w:t>
+      </w:r>
+      <w:proofErr w:type="spellEnd"/>
+      <w:r>
+        <w:rPr>
+          <w:rFonts w:ascii="Montserrat" w:hAnsi="Montserrat"/>
+          <w:lang w:val="es-AR"/>
+        </w:rPr>
+        <w:t xml:space="preserve"> </w:t>
+      </w:r>
+      <w:proofErr w:type="spellStart"/>
+      <w:r>
+        <w:rPr>
+          <w:rFonts w:ascii="Montserrat" w:hAnsi="Montserrat"/>
+          <w:lang w:val="es-AR"/>
+        </w:rPr>
+        <w:t>us</w:t>
+      </w:r>
+      <w:proofErr w:type="spellEnd"/>
+      <w:r>
+        <w:rPr>
+          <w:rFonts w:ascii="Montserrat" w:hAnsi="Montserrat"/>
+          <w:lang w:val="es-AR"/>
+        </w:rPr>
+        <w:t xml:space="preserve"> </w:t>
+      </w:r>
+      <w:proofErr w:type="spellStart"/>
+      <w:r>
+        <w:rPr>
+          <w:rFonts w:ascii="Montserrat" w:hAnsi="Montserrat"/>
+          <w:lang w:val="es-AR"/>
+        </w:rPr>
+        <w:t>answer</w:t>
+      </w:r>
+      <w:proofErr w:type="spellEnd"/>
+      <w:r>
+        <w:rPr>
+          <w:rFonts w:ascii="Montserrat" w:hAnsi="Montserrat"/>
+          <w:lang w:val="es-AR"/>
+        </w:rPr>
+        <w:t xml:space="preserve"> </w:t>
+      </w:r>
+      <w:proofErr w:type="spellStart"/>
+      <w:r>
+        <w:rPr>
+          <w:rFonts w:ascii="Montserrat" w:hAnsi="Montserrat"/>
+          <w:lang w:val="es-AR"/>
+        </w:rPr>
+        <w:t>questions</w:t>
+      </w:r>
+      <w:proofErr w:type="spellEnd"/>
+      <w:r>
+        <w:rPr>
+          <w:rFonts w:ascii="Montserrat" w:hAnsi="Montserrat"/>
+          <w:lang w:val="es-AR"/>
+        </w:rPr>
+        <w:t xml:space="preserve"> </w:t>
+      </w:r>
+      <w:proofErr w:type="spellStart"/>
+      <w:r>
+        <w:rPr>
+          <w:rFonts w:ascii="Montserrat" w:hAnsi="Montserrat"/>
+          <w:lang w:val="es-AR"/>
+        </w:rPr>
+        <w:t>like</w:t>
+      </w:r>
+      <w:proofErr w:type="spellEnd"/>
+      <w:r>
+        <w:rPr>
+          <w:rFonts w:ascii="Montserrat" w:hAnsi="Montserrat"/>
+          <w:lang w:val="es-AR"/>
+        </w:rPr>
+        <w:t>:</w:t>
+      </w:r>
+    </w:p>
+    <w:p>
+      <w:pPr>
+        <w:numPr>
+          <w:ilvl w:val="0"/>
+          <w:numId w:val="44"/>
+        </w:numPr>
+        <w:spacing w:after="40" w:line="276" w:lineRule="auto"/>
+        <w:rPr>
+          <w:rFonts w:ascii="Montserrat" w:hAnsi="Montserrat"/>
+        </w:rPr>
+      </w:pPr>
+      <w:r>
+        <w:rPr>
+          <w:rFonts w:ascii="Montserrat" w:hAnsi="Montserrat"/>
+        </w:rPr>
+        <w:t>Do the clusters represent real patterns in the data?</w:t>
+      </w:r>
+    </w:p>
+    <w:p>
+      <w:pPr>
+        <w:numPr>
+          <w:ilvl w:val="0"/>
+          <w:numId w:val="44"/>
+        </w:numPr>
+        <w:spacing w:after="40" w:line="276" w:lineRule="auto"/>
+        <w:rPr>
+          <w:rFonts w:ascii="Montserrat" w:hAnsi="Montserrat"/>
+        </w:rPr>
+      </w:pPr>
+      <w:r>
+        <w:rPr>
+          <w:rFonts w:ascii="Montserrat" w:hAnsi="Montserrat"/>
+        </w:rPr>
+        <w:t>Are similar data points grouped together consistently?</w:t>
+      </w:r>
+    </w:p>
+    <w:p>
+      <w:pPr>
+        <w:numPr>
+          <w:ilvl w:val="0"/>
+          <w:numId w:val="44"/>
+        </w:numPr>
+        <w:spacing w:after="240" w:line="276" w:lineRule="auto"/>
+        <w:rPr>
+          <w:rFonts w:ascii="Montserrat" w:hAnsi="Montserrat"/>
+        </w:rPr>
+      </w:pPr>
+      <w:r>
+        <w:rPr>
+          <w:rFonts w:ascii="Montserrat" w:hAnsi="Montserrat"/>
+        </w:rPr>
+        <w:t>When we reduce the number of dimensions, are we still keeping the important relationships between points?</w:t>
+      </w:r>
+    </w:p>
+    <w:p>
+      <w:pPr>
+        <w:spacing w:after="240" w:line="276" w:lineRule="auto"/>
+        <w:rPr>
+          <w:rFonts w:ascii="Montserrat" w:hAnsi="Montserrat"/>
+        </w:rPr>
+      </w:pPr>
+      <w:r>
+        <w:rPr>
+          <w:rFonts w:ascii="Montserrat" w:hAnsi="Montserrat"/>
+        </w:rPr>
+        <w:t xml:space="preserve">Since we don’t have labels to directly measure against, we need to use tools like </w:t>
+      </w:r>
+      <w:r>
+        <w:rPr>
+          <w:rFonts w:ascii="Montserrat" w:hAnsi="Montserrat"/>
+          <w:b/>
+          <w:bCs/>
+        </w:rPr>
+        <w:t>heuristics</w:t>
+      </w:r>
+      <w:r>
+        <w:rPr>
+          <w:rFonts w:ascii="Montserrat" w:hAnsi="Montserrat"/>
+        </w:rPr>
+        <w:t xml:space="preserve">, </w:t>
+      </w:r>
+      <w:r>
+        <w:rPr>
+          <w:rFonts w:ascii="Montserrat" w:hAnsi="Montserrat"/>
+          <w:b/>
+          <w:bCs/>
+        </w:rPr>
+        <w:t>internal and external metrics</w:t>
+      </w:r>
+      <w:r>
+        <w:rPr>
+          <w:rFonts w:ascii="Montserrat" w:hAnsi="Montserrat"/>
+        </w:rPr>
+        <w:t xml:space="preserve">, </w:t>
+      </w:r>
+      <w:r>
+        <w:rPr>
+          <w:rFonts w:ascii="Montserrat" w:hAnsi="Montserrat"/>
+          <w:b/>
+          <w:bCs/>
+        </w:rPr>
+        <w:t>visualizations</w:t>
+      </w:r>
+      <w:r>
+        <w:rPr>
+          <w:rFonts w:ascii="Montserrat" w:hAnsi="Montserrat"/>
+        </w:rPr>
+        <w:t xml:space="preserve">, or </w:t>
+      </w:r>
+      <w:r>
+        <w:rPr>
+          <w:rFonts w:ascii="Montserrat" w:hAnsi="Montserrat"/>
+          <w:b/>
+          <w:bCs/>
+        </w:rPr>
+        <w:t>domain knowledge</w:t>
+      </w:r>
+      <w:r>
+        <w:rPr>
+          <w:rFonts w:ascii="Montserrat" w:hAnsi="Montserrat"/>
+        </w:rPr>
+        <w:t xml:space="preserve"> to assess the quality of the results.</w:t>
+      </w:r>
+    </w:p>
+    <w:p>
+      <w:pPr>
+        <w:spacing w:after="240" w:line="276" w:lineRule="auto"/>
+        <w:rPr>
+          <w:rFonts w:ascii="Montserrat" w:hAnsi="Montserrat"/>
+          <w:b/>
+          <w:bCs/>
+        </w:rPr>
+      </w:pPr>
+      <w:r>
+        <w:rPr>
+          <w:rFonts w:ascii="Segoe UI Emoji" w:hAnsi="Segoe UI Emoji" w:cs="Segoe UI Emoji"/>
+          <w:b/>
+          <w:bCs/>
+          <w:lang w:val="es-AR"/>
+        </w:rPr>
+        <w:t>🧠</w:t>
+      </w:r>
+      <w:r>
+        <w:rPr>
+          <w:rFonts w:ascii="Montserrat" w:hAnsi="Montserrat"/>
+          <w:b/>
+          <w:bCs/>
+        </w:rPr>
+        <w:t xml:space="preserve"> Stability and Generalization</w:t>
+      </w:r>
+      <w:r>
+        <w:rPr>
+          <w:rFonts w:ascii="Montserrat" w:hAnsi="Montserrat"/>
+          <w:b/>
+          <w:bCs/>
+        </w:rPr>
+        <w:t xml:space="preserve"> – Key Concepts</w:t>
+      </w:r>
+    </w:p>
+    <w:p>
+      <w:pPr>
+        <w:spacing w:after="120" w:line="276" w:lineRule="auto"/>
+        <w:rPr>
+          <w:rFonts w:ascii="Montserrat" w:hAnsi="Montserrat"/>
+        </w:rPr>
+      </w:pPr>
+      <w:r>
+        <w:rPr>
+          <w:rFonts w:ascii="Montserrat" w:hAnsi="Montserrat"/>
+        </w:rPr>
+        <w:t xml:space="preserve">A key idea in unsupervised model evaluation is </w:t>
+      </w:r>
+      <w:r>
+        <w:rPr>
+          <w:rFonts w:ascii="Montserrat" w:hAnsi="Montserrat"/>
+          <w:b/>
+          <w:bCs/>
+        </w:rPr>
+        <w:t>stability</w:t>
+      </w:r>
+      <w:r>
+        <w:rPr>
+          <w:rFonts w:ascii="Montserrat" w:hAnsi="Montserrat"/>
+          <w:b/>
+          <w:bCs/>
+        </w:rPr>
+        <w:t xml:space="preserve"> </w:t>
+      </w:r>
+      <w:r>
+        <w:rPr>
+          <w:rFonts w:ascii="Montserrat" w:hAnsi="Montserrat"/>
+        </w:rPr>
+        <w:t xml:space="preserve">and </w:t>
+      </w:r>
+      <w:r>
+        <w:rPr>
+          <w:rFonts w:ascii="Montserrat" w:hAnsi="Montserrat"/>
+          <w:b/>
+          <w:bCs/>
+        </w:rPr>
+        <w:t>generalization</w:t>
+      </w:r>
+      <w:r>
+        <w:rPr>
+          <w:rFonts w:ascii="Montserrat" w:hAnsi="Montserrat"/>
+        </w:rPr>
+        <w:t xml:space="preserve">. </w:t>
+      </w:r>
+    </w:p>
+    <w:p>
+      <w:pPr>
+        <w:spacing w:after="40" w:line="276" w:lineRule="auto"/>
+        <w:ind w:left="360"/>
+        <w:rPr>
+          <w:rFonts w:ascii="Montserrat" w:hAnsi="Montserrat"/>
+        </w:rPr>
+      </w:pPr>
+      <w:r>
+        <w:rPr>
+          <w:rFonts w:ascii="Segoe UI Emoji" w:hAnsi="Segoe UI Emoji" w:cs="Segoe UI Emoji"/>
+        </w:rPr>
+        <w:t>✔</w:t>
+      </w:r>
+      <w:r>
+        <w:rPr>
+          <w:rFonts w:ascii="Montserrat" w:hAnsi="Montserrat"/>
+        </w:rPr>
+        <w:t xml:space="preserve"> </w:t>
+      </w:r>
+      <w:r>
+        <w:rPr>
+          <w:rFonts w:ascii="Montserrat" w:hAnsi="Montserrat"/>
+          <w:b/>
+          <w:bCs/>
+        </w:rPr>
+        <w:t xml:space="preserve">Stability: </w:t>
+      </w:r>
+      <w:r>
+        <w:rPr>
+          <w:rFonts w:ascii="Montserrat" w:hAnsi="Montserrat"/>
+        </w:rPr>
+        <w:t>A mod</w:t>
+      </w:r>
+      <w:r>
+        <w:rPr>
+          <w:rFonts w:ascii="Montserrat" w:hAnsi="Montserrat"/>
+        </w:rPr>
+        <w:t xml:space="preserve">el </w:t>
+      </w:r>
+      <w:r>
+        <w:rPr>
+          <w:rFonts w:ascii="Montserrat" w:hAnsi="Montserrat"/>
+        </w:rPr>
+        <w:t>produces similar results even when the dataset is slightly changed. For example, if you remove a few rows or shuffle the data, and the clusters still look mostly the same, that means the model is stable and reliable.</w:t>
+      </w:r>
+    </w:p>
+    <w:p>
+      <w:pPr>
+        <w:spacing w:after="240" w:line="276" w:lineRule="auto"/>
+        <w:ind w:left="360"/>
+        <w:rPr>
+          <w:rFonts w:ascii="Montserrat" w:hAnsi="Montserrat"/>
+        </w:rPr>
+      </w:pPr>
+      <w:r>
+        <w:rPr>
+          <w:rFonts w:ascii="Segoe UI Emoji" w:hAnsi="Segoe UI Emoji" w:cs="Segoe UI Emoji"/>
+        </w:rPr>
+        <w:t>✔</w:t>
+      </w:r>
+      <w:r>
+        <w:rPr>
+          <w:rFonts w:ascii="Montserrat" w:hAnsi="Montserrat"/>
+        </w:rPr>
+        <w:t xml:space="preserve"> </w:t>
+      </w:r>
+      <w:r>
+        <w:rPr>
+          <w:rFonts w:ascii="Montserrat" w:hAnsi="Montserrat"/>
+          <w:b/>
+          <w:bCs/>
+        </w:rPr>
+        <w:t>Generalization:</w:t>
+      </w:r>
+      <w:r>
+        <w:rPr>
+          <w:rFonts w:ascii="Montserrat" w:hAnsi="Montserrat"/>
+        </w:rPr>
+        <w:t xml:space="preserve"> </w:t>
+      </w:r>
+      <w:r>
+        <w:rPr>
+          <w:rFonts w:ascii="Montserrat" w:hAnsi="Montserrat"/>
+        </w:rPr>
+        <w:t>H</w:t>
+      </w:r>
+      <w:r>
+        <w:rPr>
+          <w:rFonts w:ascii="Montserrat" w:hAnsi="Montserrat"/>
+        </w:rPr>
+        <w:t>ow well the model's discovered patterns hold up on new or different data. A good clustering model, for example, should form similar groupings even if the data varies a little. This is crucial for trusting the model’s insights, especially when we’re applying it to real-world, messy data.</w:t>
+      </w:r>
+    </w:p>
+    <w:p>
+      <w:pPr>
+        <w:spacing w:after="240" w:line="276" w:lineRule="auto"/>
+        <w:rPr>
+          <w:rFonts w:ascii="Montserrat" w:hAnsi="Montserrat"/>
+        </w:rPr>
+      </w:pPr>
+    </w:p>
+    <w:p>
+      <w:pPr>
+        <w:spacing w:after="240" w:line="276" w:lineRule="auto"/>
+        <w:rPr>
+          <w:rFonts w:ascii="Montserrat" w:hAnsi="Montserrat"/>
+        </w:rPr>
+      </w:pPr>
+    </w:p>
+    <w:p>
+      <w:pPr>
+        <w:spacing w:after="240" w:line="276" w:lineRule="auto"/>
+        <w:rPr>
+          <w:rFonts w:ascii="Montserrat" w:hAnsi="Montserrat"/>
+        </w:rPr>
+      </w:pPr>
+    </w:p>
+    <w:p>
+      <w:pPr>
+        <w:spacing w:after="240" w:line="276" w:lineRule="auto"/>
+        <w:rPr>
+          <w:rFonts w:ascii="Montserrat" w:hAnsi="Montserrat"/>
+        </w:rPr>
+      </w:pPr>
     </w:p>
     <w:p>
       <w:pPr>
@@ -6041,6 +6517,7 @@
           <w:sz w:val="24"/>
           <w:szCs w:val="24"/>
         </w:rPr>
+        <w:lastRenderedPageBreak/>
         <w:t>🔹</w:t>
       </w:r>
       <w:r>
@@ -6048,49 +6525,162 @@
           <w:rFonts w:ascii="Montserrat" w:hAnsi="Montserrat"/>
           <w:lang w:val="en-US"/>
         </w:rPr>
-        <w:t xml:space="preserve"> Understanding PCA</w:t>
-      </w:r>
-    </w:p>
-    <w:p>
-      <w:pPr>
+        <w:t xml:space="preserve"> </w:t>
+      </w:r>
+      <w:r>
+        <w:rPr>
+          <w:rFonts w:ascii="Montserrat" w:hAnsi="Montserrat"/>
+          <w:lang w:val="en-US"/>
+        </w:rPr>
+        <w:t>Internal Evaluation Metrics</w:t>
+      </w:r>
+    </w:p>
+    <w:p>
+      <w:pPr>
+        <w:spacing w:after="240" w:line="276" w:lineRule="auto"/>
+        <w:rPr>
+          <w:rFonts w:ascii="Montserrat" w:hAnsi="Montserrat"/>
+        </w:rPr>
+      </w:pPr>
+      <w:r>
+        <w:rPr>
+          <w:rFonts w:ascii="Montserrat" w:hAnsi="Montserrat"/>
+        </w:rPr>
+        <w:t>These metrics use only the data and the clustering structure (no ground truth labels).</w:t>
+      </w:r>
+    </w:p>
+    <w:p>
+      <w:pPr>
+        <w:pStyle w:val="Prrafodelista"/>
+        <w:numPr>
+          <w:ilvl w:val="1"/>
+          <w:numId w:val="39"/>
+        </w:numPr>
         <w:spacing w:after="120" w:line="276" w:lineRule="auto"/>
-        <w:rPr>
-          <w:rFonts w:ascii="Montserrat" w:hAnsi="Montserrat"/>
-        </w:rPr>
-      </w:pPr>
-      <w:r>
-        <w:rPr>
-          <w:rFonts w:ascii="Montserrat" w:hAnsi="Montserrat"/>
-        </w:rPr>
-        <w:t xml:space="preserve">PCA is a </w:t>
-      </w:r>
-      <w:r>
-        <w:rPr>
-          <w:rFonts w:ascii="Montserrat" w:hAnsi="Montserrat"/>
-          <w:b/>
-          <w:bCs/>
-        </w:rPr>
-        <w:t>linear transformation</w:t>
-      </w:r>
-      <w:r>
-        <w:rPr>
-          <w:rFonts w:ascii="Montserrat" w:hAnsi="Montserrat"/>
-        </w:rPr>
-        <w:t xml:space="preserve"> technique that projects high-dimensional data into a lower-dimensional space while </w:t>
-      </w:r>
-      <w:r>
-        <w:rPr>
-          <w:rFonts w:ascii="Montserrat" w:hAnsi="Montserrat"/>
-          <w:b/>
-          <w:bCs/>
-        </w:rPr>
-        <w:t>preserving variance</w:t>
-      </w:r>
-      <w:r>
-        <w:rPr>
-          <w:rFonts w:ascii="Montserrat" w:hAnsi="Montserrat"/>
-        </w:rPr>
-        <w:t>. Instead of removing features, PCA reorganizes the data into new uncorrelated features called principal components.</w:t>
+        <w:ind w:left="723"/>
+        <w:rPr>
+          <w:rFonts w:ascii="Montserrat" w:hAnsi="Montserrat"/>
+        </w:rPr>
+      </w:pPr>
+      <w:r>
+        <w:rPr>
+          <w:rFonts w:ascii="Montserrat" w:hAnsi="Montserrat"/>
+          <w:b/>
+          <w:bCs/>
+        </w:rPr>
+        <w:t>Inertia:</w:t>
+      </w:r>
+    </w:p>
+    <w:p>
+      <w:pPr>
+        <w:spacing w:after="120" w:line="276" w:lineRule="auto"/>
+        <w:ind w:left="708"/>
+        <w:rPr>
+          <w:rFonts w:ascii="Montserrat" w:hAnsi="Montserrat"/>
+        </w:rPr>
+      </w:pPr>
+      <w:r>
+        <w:rPr>
+          <w:rFonts w:ascii="Montserrat" w:hAnsi="Montserrat"/>
+        </w:rPr>
+        <w:t xml:space="preserve">Measures the </w:t>
+      </w:r>
+      <w:r>
+        <w:rPr>
+          <w:rFonts w:ascii="Montserrat" w:hAnsi="Montserrat"/>
+          <w:b/>
+          <w:bCs/>
+        </w:rPr>
+        <w:t xml:space="preserve">sum of squared distances </w:t>
+      </w:r>
+      <w:r>
+        <w:rPr>
+          <w:rFonts w:ascii="Montserrat" w:hAnsi="Montserrat"/>
+        </w:rPr>
+        <w:t>between data points and cluster centers (used in k-means).</w:t>
+      </w:r>
+    </w:p>
+    <w:p>
+      <w:pPr>
+        <w:spacing w:after="120" w:line="276" w:lineRule="auto"/>
+        <w:ind w:left="708"/>
+        <w:rPr>
+          <w:rFonts w:ascii="Montserrat" w:hAnsi="Montserrat"/>
+        </w:rPr>
+      </w:pPr>
+      <w:r>
+        <w:rPr>
+          <w:rFonts w:ascii="Segoe UI Emoji" w:hAnsi="Segoe UI Emoji" w:cs="Segoe UI Emoji"/>
+        </w:rPr>
+        <w:t>✔</w:t>
+      </w:r>
+      <w:r>
+        <w:rPr>
+          <w:rFonts w:ascii="Montserrat" w:hAnsi="Montserrat"/>
+        </w:rPr>
+        <w:t xml:space="preserve"> </w:t>
+      </w:r>
+      <w:r>
+        <w:rPr>
+          <w:rFonts w:ascii="Montserrat" w:hAnsi="Montserrat"/>
+        </w:rPr>
+        <w:t xml:space="preserve">Lower inertia indicates </w:t>
+      </w:r>
+      <w:r>
+        <w:rPr>
+          <w:rFonts w:ascii="Montserrat" w:hAnsi="Montserrat"/>
+          <w:b/>
+          <w:bCs/>
+        </w:rPr>
+        <w:t>tighter clusters</w:t>
+      </w:r>
+      <w:r>
+        <w:rPr>
+          <w:rFonts w:ascii="Montserrat" w:hAnsi="Montserrat"/>
+        </w:rPr>
+        <w:t xml:space="preserve">, but decreases </w:t>
+      </w:r>
+      <w:proofErr w:type="spellStart"/>
+      <w:r>
+        <w:rPr>
+          <w:rFonts w:ascii="Montserrat" w:hAnsi="Montserrat"/>
+        </w:rPr>
+        <w:t xml:space="preserve">as </w:t>
+      </w:r>
+      <w:r>
+        <w:rPr>
+          <w:rFonts w:ascii="Montserrat" w:hAnsi="Montserrat"/>
+          <w:b/>
+          <w:bCs/>
+        </w:rPr>
+        <w:t>k</w:t>
+      </w:r>
+      <w:proofErr w:type="spellEnd"/>
+      <w:r>
+        <w:rPr>
+          <w:rFonts w:ascii="Montserrat" w:hAnsi="Montserrat"/>
+          <w:b/>
+          <w:bCs/>
+        </w:rPr>
+        <w:t xml:space="preserve"> increases</w:t>
+      </w:r>
+      <w:r>
+        <w:rPr>
+          <w:rFonts w:ascii="Montserrat" w:hAnsi="Montserrat"/>
+        </w:rPr>
+        <w:t xml:space="preserve"> —</w:t>
+      </w:r>
+      <w:r>
+        <w:rPr>
+          <w:rFonts w:ascii="Montserrat" w:hAnsi="Montserrat"/>
+        </w:rPr>
+        <w:t xml:space="preserve"> </w:t>
+      </w:r>
+      <w:r>
+        <w:rPr>
+          <w:rFonts w:ascii="Montserrat" w:hAnsi="Montserrat"/>
+        </w:rPr>
+        <w:t>it needs to be interpreted with caution.</w:t>
       </w:r>
     </w:p>
     <w:p>
@@ -6098,9 +6688,70 @@
         <w:spacing w:after="240" w:line="276" w:lineRule="auto"/>
         <w:ind w:left="708"/>
         <w:rPr>
-          <w:rFonts w:ascii="Montserrat" w:hAnsi="Montserrat"/>
-        </w:rPr>
-      </w:pPr>
+          <w:rFonts w:ascii="Montserrat" w:hAnsi="Montserrat" w:cs="Segoe UI Emoji"/>
+        </w:rPr>
+      </w:pPr>
+      <w:r>
+        <w:rPr>
+          <w:noProof/>
+        </w:rPr>
+        <w:drawing>
+          <wp:anchor distT="0" distB="0" distL="114300" distR="114300" simplePos="0" relativeHeight="251658240" behindDoc="0" locked="0" layoutInCell="1" allowOverlap="1" wp14:anchorId="54FF0DF4" wp14:editId="2A7EE461">
+            <wp:simplePos x="0" y="0"/>
+            <wp:positionH relativeFrom="column">
+              <wp:posOffset>2348865</wp:posOffset>
+            </wp:positionH>
+            <wp:positionV relativeFrom="paragraph">
+              <wp:posOffset>30480</wp:posOffset>
+            </wp:positionV>
+            <wp:extent cx="3677485" cy="1972800"/>
+            <wp:effectExtent l="0" t="0" r="0" b="8890"/>
+            <wp:wrapSquare wrapText="bothSides"/>
+            <wp:docPr id="5" name="Imagen 5" descr="Inertia plot of the K-means clustering method | Download Scientific Diagram"/>
+            <wp:cNvGraphicFramePr>
+              <a:graphicFrameLocks xmlns:a="http://schemas.openxmlformats.org/drawingml/2006/main" noChangeAspect="1"/>
+            </wp:cNvGraphicFramePr>
+            <a:graphic xmlns:a="http://schemas.openxmlformats.org/drawingml/2006/main">
+              <a:graphicData uri="http://schemas.openxmlformats.org/drawingml/2006/picture">
+                <pic:pic xmlns:pic="http://schemas.openxmlformats.org/drawingml/2006/picture">
+                  <pic:nvPicPr>
+                    <pic:cNvPr id="0" name="Picture 9" descr="Inertia plot of the K-means clustering method | Download Scientific Diagram"/>
+                    <pic:cNvPicPr>
+                      <a:picLocks noChangeAspect="1" noChangeArrowheads="1"/>
+                    </pic:cNvPicPr>
+                  </pic:nvPicPr>
+                  <pic:blipFill>
+                    <a:blip r:embed="rId6">
+                      <a:extLst>
+                        <a:ext uri="{28A0092B-C50C-407E-A947-70E740481C1C}">
+                          <a14:useLocalDpi xmlns:a14="http://schemas.microsoft.com/office/drawing/2010/main" val="0"/>
+                        </a:ext>
+                      </a:extLst>
+                    </a:blip>
+                    <a:srcRect/>
+                    <a:stretch>
+                      <a:fillRect/>
+                    </a:stretch>
+                  </pic:blipFill>
+                  <pic:spPr bwMode="auto">
+                    <a:xfrm>
+                      <a:off x="0" y="0"/>
+                      <a:ext cx="3677485" cy="1972800"/>
+                    </a:xfrm>
+                    <a:prstGeom prst="rect">
+                      <a:avLst/>
+                    </a:prstGeom>
+                    <a:noFill/>
+                    <a:ln>
+                      <a:noFill/>
+                    </a:ln>
+                  </pic:spPr>
+                </pic:pic>
+              </a:graphicData>
+            </a:graphic>
+          </wp:anchor>
+        </w:drawing>
+      </w:r>
       <w:r>
         <w:rPr>
           <w:rFonts w:ascii="Segoe UI Emoji" w:hAnsi="Segoe UI Emoji" w:cs="Segoe UI Emoji"/>
@@ -6109,274 +6760,51 @@
       </w:r>
       <w:r>
         <w:rPr>
-          <w:rFonts w:ascii="Montserrat" w:hAnsi="Montserrat"/>
-        </w:rPr>
-        <w:t xml:space="preserve"> Assumes dataset features are linearly correlated.</w:t>
-      </w:r>
-      <w:r>
-        <w:rPr>
-          <w:rFonts w:ascii="Montserrat" w:hAnsi="Montserrat"/>
-        </w:rPr>
-        <w:br/>
-      </w:r>
-      <w:r>
-        <w:rPr>
-          <w:rFonts w:ascii="Segoe UI Emoji" w:hAnsi="Segoe UI Emoji" w:cs="Segoe UI Emoji"/>
-        </w:rPr>
-        <w:t>✔</w:t>
-      </w:r>
-      <w:r>
-        <w:rPr>
-          <w:rFonts w:ascii="Montserrat" w:hAnsi="Montserrat"/>
-        </w:rPr>
-        <w:t xml:space="preserve"> Minimizes information loss while simplifying data structure.</w:t>
-      </w:r>
-      <w:r>
-        <w:rPr>
-          <w:rFonts w:ascii="Montserrat" w:hAnsi="Montserrat"/>
-        </w:rPr>
-        <w:br/>
-      </w:r>
-      <w:r>
-        <w:rPr>
-          <w:rFonts w:ascii="Segoe UI Emoji" w:hAnsi="Segoe UI Emoji" w:cs="Segoe UI Emoji"/>
-        </w:rPr>
-        <w:t>✔</w:t>
-      </w:r>
-      <w:r>
-        <w:rPr>
-          <w:rFonts w:ascii="Montserrat" w:hAnsi="Montserrat"/>
-        </w:rPr>
-        <w:t xml:space="preserve"> Transforms features into uncorrelated principal components.</w:t>
-      </w:r>
-      <w:r>
-        <w:rPr>
-          <w:rFonts w:ascii="Montserrat" w:hAnsi="Montserrat"/>
-        </w:rPr>
-        <w:br/>
-      </w:r>
-      <w:r>
-        <w:rPr>
-          <w:rFonts w:ascii="Segoe UI Emoji" w:hAnsi="Segoe UI Emoji" w:cs="Segoe UI Emoji"/>
-        </w:rPr>
-        <w:t>✔</w:t>
-      </w:r>
-      <w:r>
-        <w:rPr>
-          <w:rFonts w:ascii="Montserrat" w:hAnsi="Montserrat"/>
-        </w:rPr>
-        <w:t xml:space="preserve"> The first few principal components capture the most variance in the data.</w:t>
-      </w:r>
-    </w:p>
-    <w:p>
-      <w:pPr>
+          <w:rFonts w:ascii="Montserrat" w:hAnsi="Montserrat" w:cs="Segoe UI Emoji"/>
+        </w:rPr>
+        <w:t xml:space="preserve"> Score can be plotted for different k values, and from it we can see how this score varies when k (number of clusters) change.</w:t>
+      </w:r>
+      <w:r>
+        <w:rPr>
+          <w:rFonts w:ascii="Montserrat" w:hAnsi="Montserrat" w:cs="Segoe UI Emoji"/>
+        </w:rPr>
+        <w:t xml:space="preserve"> Can be used to obtain the optimal number of clusters.</w:t>
+      </w:r>
+    </w:p>
+    <w:p>
+      <w:pPr>
+        <w:spacing w:after="240" w:line="276" w:lineRule="auto"/>
+        <w:ind w:left="708"/>
+        <w:rPr>
+          <w:rFonts w:ascii="Montserrat" w:hAnsi="Montserrat"/>
+        </w:rPr>
+      </w:pPr>
+    </w:p>
+    <w:p>
+      <w:pPr>
+        <w:pStyle w:val="Prrafodelista"/>
+        <w:numPr>
+          <w:ilvl w:val="1"/>
+          <w:numId w:val="39"/>
+        </w:numPr>
         <w:spacing w:after="120" w:line="276" w:lineRule="auto"/>
-        <w:rPr>
-          <w:rFonts w:ascii="Montserrat" w:hAnsi="Montserrat"/>
-          <w:lang w:val="es-AR"/>
-        </w:rPr>
-      </w:pPr>
-      <w:r>
-        <w:rPr>
-          <w:rFonts w:ascii="Segoe UI Emoji" w:hAnsi="Segoe UI Emoji" w:cs="Segoe UI Emoji"/>
-          <w:lang w:val="es-AR"/>
-        </w:rPr>
-        <w:t>📌</w:t>
-      </w:r>
-      <w:r>
-        <w:rPr>
-          <w:rFonts w:ascii="Montserrat" w:hAnsi="Montserrat"/>
-          <w:lang w:val="es-AR"/>
-        </w:rPr>
-        <w:t xml:space="preserve"> </w:t>
-      </w:r>
-      <w:r>
-        <w:rPr>
-          <w:rFonts w:ascii="Montserrat" w:hAnsi="Montserrat"/>
-          <w:b/>
-          <w:bCs/>
-          <w:lang w:val="es-AR"/>
-        </w:rPr>
-        <w:t xml:space="preserve">Key </w:t>
-      </w:r>
-      <w:proofErr w:type="spellStart"/>
-      <w:r>
-        <w:rPr>
-          <w:rFonts w:ascii="Montserrat" w:hAnsi="Montserrat"/>
-          <w:b/>
-          <w:bCs/>
-          <w:lang w:val="es-AR"/>
-        </w:rPr>
-        <w:t>Benefits</w:t>
-      </w:r>
-      <w:proofErr w:type="spellEnd"/>
-      <w:r>
-        <w:rPr>
-          <w:rFonts w:ascii="Montserrat" w:hAnsi="Montserrat"/>
-          <w:b/>
-          <w:bCs/>
-          <w:lang w:val="es-AR"/>
-        </w:rPr>
-        <w:t xml:space="preserve"> </w:t>
-      </w:r>
-      <w:proofErr w:type="spellStart"/>
-      <w:r>
-        <w:rPr>
-          <w:rFonts w:ascii="Montserrat" w:hAnsi="Montserrat"/>
-          <w:b/>
-          <w:bCs/>
-          <w:lang w:val="es-AR"/>
-        </w:rPr>
-        <w:t>of</w:t>
-      </w:r>
-      <w:proofErr w:type="spellEnd"/>
-      <w:r>
-        <w:rPr>
-          <w:rFonts w:ascii="Montserrat" w:hAnsi="Montserrat"/>
-          <w:b/>
-          <w:bCs/>
-          <w:lang w:val="es-AR"/>
-        </w:rPr>
-        <w:t xml:space="preserve"> PCA</w:t>
-      </w:r>
-    </w:p>
-    <w:p>
-      <w:pPr>
-        <w:numPr>
-          <w:ilvl w:val="0"/>
-          <w:numId w:val="18"/>
-        </w:numPr>
-        <w:tabs>
-          <w:tab w:val="num" w:pos="720"/>
-        </w:tabs>
-        <w:spacing w:after="40" w:line="276" w:lineRule="auto"/>
-        <w:rPr>
-          <w:rFonts w:ascii="Montserrat" w:hAnsi="Montserrat"/>
-        </w:rPr>
-      </w:pPr>
-      <w:r>
-        <w:rPr>
-          <w:rFonts w:ascii="Montserrat" w:hAnsi="Montserrat"/>
-        </w:rPr>
-        <w:t xml:space="preserve">Retains </w:t>
-      </w:r>
-      <w:r>
-        <w:rPr>
-          <w:rFonts w:ascii="Montserrat" w:hAnsi="Montserrat"/>
-          <w:b/>
-          <w:bCs/>
-        </w:rPr>
-        <w:t>important patterns in data</w:t>
-      </w:r>
-      <w:r>
-        <w:rPr>
-          <w:rFonts w:ascii="Montserrat" w:hAnsi="Montserrat"/>
-        </w:rPr>
-        <w:t xml:space="preserve"> while reducing complexity.</w:t>
-      </w:r>
-    </w:p>
-    <w:p>
-      <w:pPr>
-        <w:numPr>
-          <w:ilvl w:val="0"/>
-          <w:numId w:val="18"/>
-        </w:numPr>
-        <w:tabs>
-          <w:tab w:val="num" w:pos="720"/>
-        </w:tabs>
-        <w:spacing w:after="40" w:line="276" w:lineRule="auto"/>
-        <w:rPr>
-          <w:rFonts w:ascii="Montserrat" w:hAnsi="Montserrat"/>
-        </w:rPr>
-      </w:pPr>
-      <w:r>
-        <w:rPr>
-          <w:rFonts w:ascii="Montserrat" w:hAnsi="Montserrat"/>
-        </w:rPr>
-        <w:t xml:space="preserve">Helps </w:t>
-      </w:r>
-      <w:r>
-        <w:rPr>
-          <w:rFonts w:ascii="Montserrat" w:hAnsi="Montserrat"/>
-          <w:b/>
-          <w:bCs/>
-        </w:rPr>
-        <w:t>remove noise</w:t>
-      </w:r>
-      <w:r>
-        <w:rPr>
-          <w:rFonts w:ascii="Montserrat" w:hAnsi="Montserrat"/>
-        </w:rPr>
-        <w:t xml:space="preserve"> by discarding low-variance components.</w:t>
-      </w:r>
-    </w:p>
-    <w:p>
-      <w:pPr>
-        <w:numPr>
-          <w:ilvl w:val="0"/>
-          <w:numId w:val="18"/>
-        </w:numPr>
-        <w:tabs>
-          <w:tab w:val="num" w:pos="720"/>
-        </w:tabs>
+        <w:ind w:left="723"/>
+        <w:rPr>
+          <w:rFonts w:ascii="Montserrat" w:hAnsi="Montserrat"/>
+        </w:rPr>
+      </w:pPr>
+      <w:r>
+        <w:rPr>
+          <w:rFonts w:ascii="Montserrat" w:hAnsi="Montserrat"/>
+          <w:b/>
+          <w:bCs/>
+        </w:rPr>
+        <w:t>Silhouette Score:</w:t>
+      </w:r>
+    </w:p>
+    <w:p>
+      <w:pPr>
         <w:spacing w:after="240" w:line="276" w:lineRule="auto"/>
-        <w:rPr>
-          <w:rFonts w:ascii="Montserrat" w:hAnsi="Montserrat"/>
-        </w:rPr>
-      </w:pPr>
-      <w:r>
-        <w:rPr>
-          <w:rFonts w:ascii="Montserrat" w:hAnsi="Montserrat"/>
-        </w:rPr>
-        <w:t xml:space="preserve">Improves </w:t>
-      </w:r>
-      <w:r>
-        <w:rPr>
-          <w:rFonts w:ascii="Montserrat" w:hAnsi="Montserrat"/>
-          <w:b/>
-          <w:bCs/>
-        </w:rPr>
-        <w:t>clustering performance</w:t>
-      </w:r>
-      <w:r>
-        <w:rPr>
-          <w:rFonts w:ascii="Montserrat" w:hAnsi="Montserrat"/>
-        </w:rPr>
-        <w:t xml:space="preserve"> by making distances between points more meaningful.</w:t>
-      </w:r>
-    </w:p>
-    <w:p>
-      <w:pPr>
-        <w:spacing w:after="120" w:line="276" w:lineRule="auto"/>
-        <w:rPr>
-          <w:rFonts w:ascii="Montserrat" w:hAnsi="Montserrat"/>
-        </w:rPr>
-      </w:pPr>
-      <w:r>
-        <w:rPr>
-          <w:rFonts w:ascii="Segoe UI Emoji" w:hAnsi="Segoe UI Emoji" w:cs="Segoe UI Emoji"/>
-          <w:lang w:val="es-AR"/>
-        </w:rPr>
-        <w:t>📌</w:t>
-      </w:r>
-      <w:r>
-        <w:rPr>
-          <w:rFonts w:ascii="Montserrat" w:hAnsi="Montserrat"/>
-        </w:rPr>
-        <w:t xml:space="preserve"> </w:t>
-      </w:r>
-      <w:r>
-        <w:rPr>
-          <w:rFonts w:ascii="Montserrat" w:hAnsi="Montserrat"/>
-          <w:b/>
-          <w:bCs/>
-        </w:rPr>
-        <w:t>Limitations of PCA</w:t>
-      </w:r>
-    </w:p>
-    <w:p>
-      <w:pPr>
-        <w:spacing w:after="40" w:line="276" w:lineRule="auto"/>
         <w:ind w:left="708"/>
         <w:rPr>
           <w:rFonts w:ascii="Montserrat" w:hAnsi="Montserrat"/>
@@ -6384,92 +6812,9 @@
       </w:pPr>
       <w:r>
         <w:rPr>
-          <w:rFonts w:ascii="Segoe UI Emoji" w:hAnsi="Segoe UI Emoji" w:cs="Segoe UI Emoji"/>
-        </w:rPr>
-        <w:t>✖</w:t>
-      </w:r>
-      <w:r>
-        <w:rPr>
-          <w:rFonts w:ascii="Montserrat" w:hAnsi="Montserrat"/>
-        </w:rPr>
-        <w:t xml:space="preserve"> </w:t>
-      </w:r>
-      <w:r>
-        <w:rPr>
-          <w:rFonts w:ascii="Montserrat" w:hAnsi="Montserrat"/>
-          <w:b/>
-          <w:bCs/>
-        </w:rPr>
-        <w:t>Only captures linear relationships</w:t>
-      </w:r>
-      <w:r>
-        <w:rPr>
-          <w:rFonts w:ascii="Montserrat" w:hAnsi="Montserrat"/>
-        </w:rPr>
-        <w:t xml:space="preserve"> → If data is </w:t>
-      </w:r>
-      <w:r>
-        <w:rPr>
-          <w:rFonts w:ascii="Montserrat" w:hAnsi="Montserrat"/>
-          <w:b/>
-          <w:bCs/>
-        </w:rPr>
-        <w:t>nonlinear</w:t>
-      </w:r>
-      <w:r>
-        <w:rPr>
-          <w:rFonts w:ascii="Montserrat" w:hAnsi="Montserrat"/>
-        </w:rPr>
-        <w:t>, PCA may not perform well.</w:t>
-      </w:r>
-    </w:p>
-    <w:p>
-      <w:pPr>
-        <w:spacing w:after="40" w:line="276" w:lineRule="auto"/>
-        <w:ind w:left="708"/>
-        <w:rPr>
-          <w:rFonts w:ascii="Montserrat" w:hAnsi="Montserrat"/>
-        </w:rPr>
-      </w:pPr>
-      <w:r>
-        <w:rPr>
-          <w:rFonts w:ascii="Segoe UI Emoji" w:hAnsi="Segoe UI Emoji" w:cs="Segoe UI Emoji"/>
-        </w:rPr>
-        <w:t>✖</w:t>
-      </w:r>
-      <w:r>
-        <w:rPr>
-          <w:rFonts w:ascii="Montserrat" w:hAnsi="Montserrat"/>
-        </w:rPr>
-        <w:t xml:space="preserve"> </w:t>
-      </w:r>
-      <w:r>
-        <w:rPr>
-          <w:rFonts w:ascii="Montserrat" w:hAnsi="Montserrat"/>
-          <w:b/>
-          <w:bCs/>
-        </w:rPr>
-        <w:t>Not useful for datasets with low feature correlation</w:t>
-      </w:r>
-      <w:r>
-        <w:rPr>
-          <w:rFonts w:ascii="Montserrat" w:hAnsi="Montserrat"/>
-        </w:rPr>
-        <w:t xml:space="preserve"> → If features are </w:t>
-      </w:r>
-      <w:r>
-        <w:rPr>
-          <w:rFonts w:ascii="Montserrat" w:hAnsi="Montserrat"/>
-          <w:b/>
-          <w:bCs/>
-        </w:rPr>
-        <w:t>not correlated</w:t>
-      </w:r>
-      <w:r>
-        <w:rPr>
-          <w:rFonts w:ascii="Montserrat" w:hAnsi="Montserrat"/>
-        </w:rPr>
-        <w:t>, PCA won’t be effective in reducing dimensionality.</w:t>
+          <w:rFonts w:ascii="Montserrat" w:hAnsi="Montserrat"/>
+        </w:rPr>
+        <w:t>Measures how close a point is compared to the rest of points that belongs to the same cluster, in relation to how close the same point is to the point in the nearest cluster.</w:t>
       </w:r>
     </w:p>
     <w:p>
@@ -6482,9 +6827,24 @@
       </w:pPr>
       <w:r>
         <w:rPr>
+          <w:rFonts w:ascii="Montserrat" w:hAnsi="Montserrat"/>
+        </w:rPr>
+        <w:t>It compares the two distance measures to see how similar a point is to its own cluster, compared to others.</w:t>
+      </w:r>
+    </w:p>
+    <w:p>
+      <w:pPr>
+        <w:spacing w:after="120" w:line="276" w:lineRule="auto"/>
+        <w:ind w:left="708"/>
+        <w:rPr>
+          <w:rFonts w:ascii="Montserrat" w:hAnsi="Montserrat"/>
+        </w:rPr>
+      </w:pPr>
+      <w:r>
+        <w:rPr>
           <w:rFonts w:ascii="Segoe UI Emoji" w:hAnsi="Segoe UI Emoji" w:cs="Segoe UI Emoji"/>
         </w:rPr>
-        <w:t>✖</w:t>
+        <w:t>✔</w:t>
       </w:r>
       <w:r>
         <w:rPr>
@@ -6495,190 +6855,100 @@
       <w:r>
         <w:rPr>
           <w:rFonts w:ascii="Montserrat" w:hAnsi="Montserrat"/>
-          <w:b/>
-          <w:bCs/>
-        </w:rPr>
-        <w:t>Loses interpretability</w:t>
-      </w:r>
-      <w:r>
-        <w:rPr>
-          <w:rFonts w:ascii="Montserrat" w:hAnsi="Montserrat"/>
-        </w:rPr>
-        <w:t xml:space="preserve"> → The transformed components </w:t>
-      </w:r>
-      <w:r>
-        <w:rPr>
-          <w:rFonts w:ascii="Montserrat" w:hAnsi="Montserrat"/>
-          <w:b/>
-          <w:bCs/>
-        </w:rPr>
-        <w:t>do not have a direct meaning</w:t>
-      </w:r>
-      <w:r>
-        <w:rPr>
-          <w:rFonts w:ascii="Montserrat" w:hAnsi="Montserrat"/>
-        </w:rPr>
-        <w:t>, unlike original features.</w:t>
-      </w:r>
-    </w:p>
-    <w:p>
-      <w:pPr>
-        <w:pStyle w:val="Ttulo3"/>
-        <w:spacing w:line="276" w:lineRule="auto"/>
-        <w:ind w:left="-567"/>
-        <w:rPr>
-          <w:rFonts w:ascii="Montserrat" w:hAnsi="Montserrat"/>
-          <w:lang w:val="en-US"/>
+        </w:rPr>
+        <w:t xml:space="preserve">Score ranges from </w:t>
+      </w:r>
+      <w:r>
+        <w:rPr>
+          <w:rFonts w:ascii="Montserrat" w:hAnsi="Montserrat"/>
+          <w:b/>
+          <w:bCs/>
+        </w:rPr>
+        <w:t>-1 to 1</w:t>
+      </w:r>
+      <w:r>
+        <w:rPr>
+          <w:rFonts w:ascii="Montserrat" w:hAnsi="Montserrat"/>
+        </w:rPr>
+        <w:t xml:space="preserve"> (higher values mean better-defines clusters</w:t>
+      </w:r>
+      <w:r>
+        <w:rPr>
+          <w:rFonts w:ascii="Montserrat" w:hAnsi="Montserrat"/>
+        </w:rPr>
+        <w:t>).</w:t>
+      </w:r>
+    </w:p>
+    <w:p>
+      <w:pPr>
+        <w:spacing w:after="120" w:line="276" w:lineRule="auto"/>
+        <w:ind w:left="708"/>
+        <w:rPr>
+          <w:rFonts w:ascii="Montserrat" w:hAnsi="Montserrat" w:cs="Segoe UI Emoji"/>
+          <w:b/>
         </w:rPr>
       </w:pPr>
       <w:r>
         <w:rPr>
           <w:rFonts w:ascii="Segoe UI Emoji" w:hAnsi="Segoe UI Emoji" w:cs="Segoe UI Emoji"/>
-          <w:sz w:val="24"/>
-          <w:szCs w:val="24"/>
-        </w:rPr>
-        <w:t>🔹</w:t>
-      </w:r>
-      <w:r>
-        <w:rPr>
-          <w:rFonts w:ascii="Montserrat" w:hAnsi="Montserrat"/>
-          <w:lang w:val="en-US"/>
-        </w:rPr>
-        <w:t xml:space="preserve"> Understanding PCA’s Dependence on Correlation</w:t>
-      </w:r>
-    </w:p>
-    <w:p>
-      <w:pPr>
-        <w:spacing w:after="120" w:line="276" w:lineRule="auto"/>
-        <w:rPr>
-          <w:rFonts w:ascii="Montserrat" w:hAnsi="Montserrat"/>
-        </w:rPr>
-      </w:pPr>
-      <w:r>
-        <w:rPr>
-          <w:rFonts w:ascii="Montserrat" w:hAnsi="Montserrat"/>
-        </w:rPr>
-        <w:lastRenderedPageBreak/>
-        <w:t xml:space="preserve">PCA works by finding new </w:t>
-      </w:r>
-      <w:r>
-        <w:rPr>
-          <w:rFonts w:ascii="Montserrat" w:hAnsi="Montserrat"/>
-          <w:b/>
-          <w:bCs/>
-        </w:rPr>
-        <w:t>orthogonal axes (principal components)</w:t>
-      </w:r>
-      <w:r>
-        <w:rPr>
-          <w:rFonts w:ascii="Montserrat" w:hAnsi="Montserrat"/>
-        </w:rPr>
-        <w:t xml:space="preserve"> that capture the </w:t>
-      </w:r>
-      <w:r>
-        <w:rPr>
-          <w:rFonts w:ascii="Montserrat" w:hAnsi="Montserrat"/>
-          <w:b/>
-          <w:bCs/>
-        </w:rPr>
-        <w:t>maximum variance</w:t>
-      </w:r>
-      <w:r>
-        <w:rPr>
-          <w:rFonts w:ascii="Montserrat" w:hAnsi="Montserrat"/>
-        </w:rPr>
-        <w:t xml:space="preserve"> in the data. It assumes that </w:t>
-      </w:r>
-      <w:r>
-        <w:rPr>
-          <w:rFonts w:ascii="Montserrat" w:hAnsi="Montserrat"/>
-          <w:b/>
-          <w:bCs/>
-        </w:rPr>
-        <w:t>original features are correlated</w:t>
-      </w:r>
-      <w:r>
-        <w:rPr>
-          <w:rFonts w:ascii="Montserrat" w:hAnsi="Montserrat"/>
-        </w:rPr>
-        <w:t xml:space="preserve">, so that a few principal components can </w:t>
-      </w:r>
-      <w:r>
-        <w:rPr>
-          <w:rFonts w:ascii="Montserrat" w:hAnsi="Montserrat"/>
-          <w:b/>
-          <w:bCs/>
-        </w:rPr>
-        <w:t>explain most of the variance</w:t>
-      </w:r>
-      <w:r>
-        <w:rPr>
-          <w:rFonts w:ascii="Montserrat" w:hAnsi="Montserrat"/>
-        </w:rPr>
-        <w:t>.</w:t>
-      </w:r>
-    </w:p>
-    <w:p>
-      <w:pPr>
-        <w:spacing w:after="40" w:line="276" w:lineRule="auto"/>
-        <w:ind w:left="708"/>
-        <w:rPr>
-          <w:rFonts w:ascii="Montserrat" w:hAnsi="Montserrat"/>
-        </w:rPr>
-      </w:pPr>
-      <w:r>
-        <w:rPr>
-          <w:rFonts w:ascii="Segoe UI Emoji" w:hAnsi="Segoe UI Emoji" w:cs="Segoe UI Emoji"/>
         </w:rPr>
         <w:t>✔</w:t>
       </w:r>
       <w:r>
         <w:rPr>
-          <w:rFonts w:ascii="Montserrat" w:hAnsi="Montserrat"/>
-        </w:rPr>
-        <w:t xml:space="preserve"> </w:t>
-      </w:r>
-      <w:r>
-        <w:rPr>
-          <w:rFonts w:ascii="Montserrat" w:hAnsi="Montserrat"/>
-          <w:b/>
-          <w:bCs/>
-        </w:rPr>
-        <w:t>When features are highly correlated</w:t>
-      </w:r>
-      <w:r>
-        <w:rPr>
-          <w:rFonts w:ascii="Montserrat" w:hAnsi="Montserrat"/>
-        </w:rPr>
-        <w:t xml:space="preserve"> → PCA finds principal components that effectively </w:t>
-      </w:r>
-      <w:r>
-        <w:rPr>
-          <w:rFonts w:ascii="Montserrat" w:hAnsi="Montserrat"/>
-          <w:b/>
-          <w:bCs/>
-        </w:rPr>
-        <w:t>reduce redundancy</w:t>
-      </w:r>
-      <w:r>
-        <w:rPr>
-          <w:rFonts w:ascii="Montserrat" w:hAnsi="Montserrat"/>
+          <w:rFonts w:ascii="Montserrat" w:hAnsi="Montserrat" w:cs="Segoe UI Emoji"/>
+        </w:rPr>
+        <w:t xml:space="preserve"> Great for </w:t>
+      </w:r>
+      <w:r>
+        <w:rPr>
+          <w:rFonts w:ascii="Montserrat" w:hAnsi="Montserrat" w:cs="Segoe UI Emoji"/>
+          <w:b/>
+          <w:bCs/>
+        </w:rPr>
+        <w:t>visualizing</w:t>
+      </w:r>
+      <w:r>
+        <w:rPr>
+          <w:rFonts w:ascii="Montserrat" w:hAnsi="Montserrat" w:cs="Segoe UI Emoji"/>
+          <w:bCs/>
         </w:rPr>
         <w:t xml:space="preserve"> and </w:t>
       </w:r>
       <w:r>
         <w:rPr>
-          <w:rFonts w:ascii="Montserrat" w:hAnsi="Montserrat"/>
-          <w:b/>
-          <w:bCs/>
-        </w:rPr>
-        <w:t>compress data</w:t>
-      </w:r>
-      <w:r>
-        <w:rPr>
-          <w:rFonts w:ascii="Montserrat" w:hAnsi="Montserrat"/>
-        </w:rPr>
-        <w:t xml:space="preserve"> while retaining variance.</w:t>
+          <w:rFonts w:ascii="Montserrat" w:hAnsi="Montserrat" w:cs="Segoe UI Emoji"/>
+          <w:b/>
+        </w:rPr>
+        <w:t>validating</w:t>
+      </w:r>
+      <w:r>
+        <w:rPr>
+          <w:rFonts w:ascii="Montserrat" w:hAnsi="Montserrat" w:cs="Segoe UI Emoji"/>
+          <w:bCs/>
+        </w:rPr>
+        <w:t xml:space="preserve"> cluster </w:t>
+      </w:r>
+      <w:r>
+        <w:rPr>
+          <w:rFonts w:ascii="Montserrat" w:hAnsi="Montserrat" w:cs="Segoe UI Emoji"/>
+          <w:b/>
+        </w:rPr>
+        <w:t xml:space="preserve">compactness </w:t>
+      </w:r>
+      <w:r>
+        <w:rPr>
+          <w:rFonts w:ascii="Montserrat" w:hAnsi="Montserrat" w:cs="Segoe UI Emoji"/>
+          <w:bCs/>
+        </w:rPr>
+        <w:t xml:space="preserve">and </w:t>
+      </w:r>
+      <w:r>
+        <w:rPr>
+          <w:rFonts w:ascii="Montserrat" w:hAnsi="Montserrat" w:cs="Segoe UI Emoji"/>
+          <w:b/>
+        </w:rPr>
+        <w:t>separation.</w:t>
       </w:r>
     </w:p>
     <w:p>
@@ -6686,63 +6956,249 @@
         <w:spacing w:after="240" w:line="276" w:lineRule="auto"/>
         <w:ind w:left="708"/>
         <w:rPr>
-          <w:rFonts w:ascii="Montserrat" w:hAnsi="Montserrat"/>
-        </w:rPr>
-      </w:pPr>
+          <w:rFonts w:ascii="Montserrat" w:hAnsi="Montserrat" w:cs="Segoe UI Emoji"/>
+        </w:rPr>
+      </w:pPr>
+      <w:r>
+        <w:rPr>
+          <w:noProof/>
+        </w:rPr>
+        <w:drawing>
+          <wp:anchor distT="0" distB="0" distL="114300" distR="114300" simplePos="0" relativeHeight="251659264" behindDoc="0" locked="0" layoutInCell="1" allowOverlap="1" wp14:anchorId="0947D5BC" wp14:editId="310343BA">
+            <wp:simplePos x="0" y="0"/>
+            <wp:positionH relativeFrom="column">
+              <wp:posOffset>3006090</wp:posOffset>
+            </wp:positionH>
+            <wp:positionV relativeFrom="paragraph">
+              <wp:posOffset>10160</wp:posOffset>
+            </wp:positionV>
+            <wp:extent cx="2643323" cy="1972800"/>
+            <wp:effectExtent l="0" t="0" r="5080" b="8890"/>
+            <wp:wrapSquare wrapText="bothSides"/>
+            <wp:docPr id="1" name="Imagen 1" descr="Silhouette Analysis Definition - Varsha Saini"/>
+            <wp:cNvGraphicFramePr>
+              <a:graphicFrameLocks xmlns:a="http://schemas.openxmlformats.org/drawingml/2006/main" noChangeAspect="1"/>
+            </wp:cNvGraphicFramePr>
+            <a:graphic xmlns:a="http://schemas.openxmlformats.org/drawingml/2006/main">
+              <a:graphicData uri="http://schemas.openxmlformats.org/drawingml/2006/picture">
+                <pic:pic xmlns:pic="http://schemas.openxmlformats.org/drawingml/2006/picture">
+                  <pic:nvPicPr>
+                    <pic:cNvPr id="0" name="Picture 1" descr="Silhouette Analysis Definition - Varsha Saini"/>
+                    <pic:cNvPicPr>
+                      <a:picLocks noChangeAspect="1" noChangeArrowheads="1"/>
+                    </pic:cNvPicPr>
+                  </pic:nvPicPr>
+                  <pic:blipFill>
+                    <a:blip r:embed="rId7">
+                      <a:extLst>
+                        <a:ext uri="{28A0092B-C50C-407E-A947-70E740481C1C}">
+                          <a14:useLocalDpi xmlns:a14="http://schemas.microsoft.com/office/drawing/2010/main" val="0"/>
+                        </a:ext>
+                      </a:extLst>
+                    </a:blip>
+                    <a:srcRect/>
+                    <a:stretch>
+                      <a:fillRect/>
+                    </a:stretch>
+                  </pic:blipFill>
+                  <pic:spPr bwMode="auto">
+                    <a:xfrm>
+                      <a:off x="0" y="0"/>
+                      <a:ext cx="2643323" cy="1972800"/>
+                    </a:xfrm>
+                    <a:prstGeom prst="rect">
+                      <a:avLst/>
+                    </a:prstGeom>
+                    <a:noFill/>
+                    <a:ln>
+                      <a:noFill/>
+                    </a:ln>
+                  </pic:spPr>
+                </pic:pic>
+              </a:graphicData>
+            </a:graphic>
+            <wp14:sizeRelH relativeFrom="margin">
+              <wp14:pctWidth>0</wp14:pctWidth>
+            </wp14:sizeRelH>
+            <wp14:sizeRelV relativeFrom="margin">
+              <wp14:pctHeight>0</wp14:pctHeight>
+            </wp14:sizeRelV>
+          </wp:anchor>
+        </w:drawing>
+      </w:r>
       <w:r>
         <w:rPr>
           <w:rFonts w:ascii="Segoe UI Emoji" w:hAnsi="Segoe UI Emoji" w:cs="Segoe UI Emoji"/>
         </w:rPr>
-        <w:t>✖</w:t>
-      </w:r>
-      <w:r>
-        <w:rPr>
-          <w:rFonts w:ascii="Montserrat" w:hAnsi="Montserrat"/>
-        </w:rPr>
-        <w:t xml:space="preserve"> </w:t>
-      </w:r>
-      <w:r>
-        <w:rPr>
-          <w:rFonts w:ascii="Montserrat" w:hAnsi="Montserrat"/>
-          <w:b/>
-          <w:bCs/>
-        </w:rPr>
-        <w:t>When features are uncorrelated</w:t>
-      </w:r>
-      <w:r>
-        <w:rPr>
-          <w:rFonts w:ascii="Montserrat" w:hAnsi="Montserrat"/>
-        </w:rPr>
-        <w:t xml:space="preserve"> → Each feature already represents </w:t>
-      </w:r>
-      <w:r>
-        <w:rPr>
-          <w:rFonts w:ascii="Montserrat" w:hAnsi="Montserrat"/>
-          <w:b/>
-          <w:bCs/>
-        </w:rPr>
-        <w:t>independent information</w:t>
-      </w:r>
-      <w:r>
-        <w:rPr>
-          <w:rFonts w:ascii="Montserrat" w:hAnsi="Montserrat"/>
-        </w:rPr>
-        <w:t xml:space="preserve">, so PCA </w:t>
-      </w:r>
-      <w:r>
-        <w:rPr>
-          <w:rFonts w:ascii="Montserrat" w:hAnsi="Montserrat"/>
-          <w:b/>
-          <w:bCs/>
-        </w:rPr>
-        <w:t>cannot combine them meaningfully</w:t>
-      </w:r>
-      <w:r>
-        <w:rPr>
-          <w:rFonts w:ascii="Montserrat" w:hAnsi="Montserrat"/>
-        </w:rPr>
-        <w:t xml:space="preserve"> into fewer components.</w:t>
-      </w:r>
+        <w:t>✔</w:t>
+      </w:r>
+      <w:r>
+        <w:rPr>
+          <w:rFonts w:ascii="Montserrat" w:hAnsi="Montserrat" w:cs="Segoe UI Emoji"/>
+        </w:rPr>
+        <w:t xml:space="preserve"> Score can be plotted for different k values, and from it we can see how this score varies when k (number of clusters) change.</w:t>
+      </w:r>
+      <w:r>
+        <w:rPr>
+          <w:rFonts w:ascii="Montserrat" w:hAnsi="Montserrat" w:cs="Segoe UI Emoji"/>
+        </w:rPr>
+        <w:t xml:space="preserve"> Can be used to obtain the optimal number of clusters.</w:t>
+      </w:r>
+    </w:p>
+    <w:p>
+      <w:pPr>
+        <w:spacing w:after="240" w:line="276" w:lineRule="auto"/>
+        <w:jc w:val="center"/>
+        <w:rPr>
+          <w:rFonts w:ascii="Montserrat" w:hAnsi="Montserrat"/>
+          <w:b/>
+          <w:bCs/>
+        </w:rPr>
+      </w:pPr>
+    </w:p>
+    <w:p>
+      <w:pPr>
+        <w:spacing w:after="240" w:line="276" w:lineRule="auto"/>
+        <w:rPr>
+          <w:rFonts w:ascii="Segoe UI Emoji" w:hAnsi="Segoe UI Emoji" w:cs="Segoe UI Emoji"/>
+        </w:rPr>
+      </w:pPr>
+    </w:p>
+    <w:p>
+      <w:pPr>
+        <w:spacing w:after="240" w:line="276" w:lineRule="auto"/>
+        <w:rPr>
+          <w:rFonts w:ascii="Segoe UI Emoji" w:hAnsi="Segoe UI Emoji" w:cs="Segoe UI Emoji"/>
+        </w:rPr>
+      </w:pPr>
+    </w:p>
+    <w:p>
+      <w:pPr>
+        <w:spacing w:after="240" w:line="276" w:lineRule="auto"/>
+        <w:rPr>
+          <w:rFonts w:ascii="Segoe UI Emoji" w:hAnsi="Segoe UI Emoji" w:cs="Segoe UI Emoji"/>
+        </w:rPr>
+      </w:pPr>
+    </w:p>
+    <w:p>
+      <w:pPr>
+        <w:spacing w:after="240" w:line="276" w:lineRule="auto"/>
+        <w:rPr>
+          <w:rFonts w:ascii="Segoe UI Emoji" w:hAnsi="Segoe UI Emoji" w:cs="Segoe UI Emoji"/>
+        </w:rPr>
+      </w:pPr>
+    </w:p>
+    <w:p>
+      <w:pPr>
+        <w:spacing w:after="240" w:line="276" w:lineRule="auto"/>
+        <w:rPr>
+          <w:rFonts w:ascii="Segoe UI Emoji" w:hAnsi="Segoe UI Emoji" w:cs="Segoe UI Emoji"/>
+        </w:rPr>
+      </w:pPr>
+    </w:p>
+    <w:p>
+      <w:pPr>
+        <w:spacing w:after="240" w:line="276" w:lineRule="auto"/>
+        <w:rPr>
+          <w:rFonts w:ascii="Segoe UI Emoji" w:hAnsi="Segoe UI Emoji" w:cs="Segoe UI Emoji"/>
+        </w:rPr>
+      </w:pPr>
+    </w:p>
+    <w:p>
+      <w:pPr>
+        <w:spacing w:after="240" w:line="276" w:lineRule="auto"/>
+        <w:rPr>
+          <w:rFonts w:ascii="Segoe UI Emoji" w:hAnsi="Segoe UI Emoji" w:cs="Segoe UI Emoji"/>
+        </w:rPr>
+      </w:pPr>
+    </w:p>
+    <w:p>
+      <w:pPr>
+        <w:spacing w:after="240" w:line="276" w:lineRule="auto"/>
+        <w:rPr>
+          <w:rFonts w:ascii="Segoe UI Emoji" w:hAnsi="Segoe UI Emoji" w:cs="Segoe UI Emoji"/>
+        </w:rPr>
+      </w:pPr>
+    </w:p>
+    <w:p>
+      <w:pPr>
+        <w:spacing w:after="240" w:line="276" w:lineRule="auto"/>
+        <w:rPr>
+          <w:rFonts w:ascii="Segoe UI Emoji" w:hAnsi="Segoe UI Emoji" w:cs="Segoe UI Emoji"/>
+        </w:rPr>
+      </w:pPr>
+    </w:p>
+    <w:p>
+      <w:pPr>
+        <w:spacing w:after="240" w:line="276" w:lineRule="auto"/>
+        <w:rPr>
+          <w:rFonts w:ascii="Segoe UI Emoji" w:hAnsi="Segoe UI Emoji" w:cs="Segoe UI Emoji"/>
+        </w:rPr>
+      </w:pPr>
+    </w:p>
+    <w:p>
+      <w:pPr>
+        <w:spacing w:after="240" w:line="276" w:lineRule="auto"/>
+        <w:rPr>
+          <w:rFonts w:ascii="Segoe UI Emoji" w:hAnsi="Segoe UI Emoji" w:cs="Segoe UI Emoji"/>
+        </w:rPr>
+      </w:pPr>
+    </w:p>
+    <w:p>
+      <w:pPr>
+        <w:spacing w:after="240" w:line="276" w:lineRule="auto"/>
+        <w:rPr>
+          <w:rFonts w:ascii="Segoe UI Emoji" w:hAnsi="Segoe UI Emoji" w:cs="Segoe UI Emoji"/>
+        </w:rPr>
+      </w:pPr>
+    </w:p>
+    <w:p>
+      <w:pPr>
+        <w:spacing w:after="240" w:line="276" w:lineRule="auto"/>
+        <w:rPr>
+          <w:rFonts w:ascii="Segoe UI Emoji" w:hAnsi="Segoe UI Emoji" w:cs="Segoe UI Emoji"/>
+        </w:rPr>
+      </w:pPr>
+    </w:p>
+    <w:p>
+      <w:pPr>
+        <w:spacing w:after="240" w:line="276" w:lineRule="auto"/>
+        <w:rPr>
+          <w:rFonts w:ascii="Segoe UI Emoji" w:hAnsi="Segoe UI Emoji" w:cs="Segoe UI Emoji"/>
+        </w:rPr>
+      </w:pPr>
+    </w:p>
+    <w:p>
+      <w:pPr>
+        <w:spacing w:after="240" w:line="276" w:lineRule="auto"/>
+        <w:rPr>
+          <w:rFonts w:ascii="Segoe UI Emoji" w:hAnsi="Segoe UI Emoji" w:cs="Segoe UI Emoji"/>
+        </w:rPr>
+      </w:pPr>
+    </w:p>
+    <w:p>
+      <w:pPr>
+        <w:spacing w:after="240" w:line="276" w:lineRule="auto"/>
+        <w:rPr>
+          <w:rFonts w:ascii="Segoe UI Emoji" w:hAnsi="Segoe UI Emoji" w:cs="Segoe UI Emoji"/>
+        </w:rPr>
+      </w:pPr>
+    </w:p>
+    <w:p>
+      <w:pPr>
+        <w:spacing w:after="240" w:line="276" w:lineRule="auto"/>
+        <w:rPr>
+          <w:rFonts w:ascii="Segoe UI Emoji" w:hAnsi="Segoe UI Emoji" w:cs="Segoe UI Emoji"/>
+        </w:rPr>
+      </w:pPr>
+    </w:p>
+    <w:p>
+      <w:pPr>
+        <w:spacing w:after="240" w:line="276" w:lineRule="auto"/>
+        <w:rPr>
+          <w:rFonts w:ascii="Segoe UI Emoji" w:hAnsi="Segoe UI Emoji" w:cs="Segoe UI Emoji"/>
+        </w:rPr>
+      </w:pPr>
     </w:p>
     <w:p>
       <w:pPr>
@@ -6916,6 +7372,7 @@
         <w:rPr>
           <w:rFonts w:ascii="Segoe UI Emoji" w:hAnsi="Segoe UI Emoji" w:cs="Segoe UI Emoji"/>
         </w:rPr>
+        <w:lastRenderedPageBreak/>
         <w:t>✔</w:t>
       </w:r>
       <w:r>
@@ -7349,16 +7806,7 @@
           <w:b/>
           <w:bCs/>
         </w:rPr>
-        <w:t xml:space="preserve">independent and </w:t>
-      </w:r>
-      <w:r>
-        <w:rPr>
-          <w:rFonts w:ascii="Montserrat" w:hAnsi="Montserrat"/>
-          <w:b/>
-          <w:bCs/>
-        </w:rPr>
-        <w:lastRenderedPageBreak/>
-        <w:t>uncorrelated</w:t>
+        <w:t>independent and uncorrelated</w:t>
       </w:r>
       <w:r>
         <w:rPr>
@@ -7380,51 +7828,6 @@
         </w:rPr>
         <w:t xml:space="preserve"> may be more appropriate.</w:t>
       </w:r>
-    </w:p>
-    <w:p>
-      <w:pPr>
-        <w:spacing w:after="240" w:line="276" w:lineRule="auto"/>
-        <w:ind w:left="708"/>
-        <w:rPr>
-          <w:rFonts w:ascii="Montserrat" w:hAnsi="Montserrat"/>
-        </w:rPr>
-      </w:pPr>
-    </w:p>
-    <w:p>
-      <w:pPr>
-        <w:spacing w:after="240" w:line="276" w:lineRule="auto"/>
-        <w:ind w:left="708"/>
-        <w:rPr>
-          <w:rFonts w:ascii="Montserrat" w:hAnsi="Montserrat"/>
-        </w:rPr>
-      </w:pPr>
-    </w:p>
-    <w:p>
-      <w:pPr>
-        <w:spacing w:after="240" w:line="276" w:lineRule="auto"/>
-        <w:ind w:left="708"/>
-        <w:rPr>
-          <w:rFonts w:ascii="Montserrat" w:hAnsi="Montserrat"/>
-        </w:rPr>
-      </w:pPr>
-    </w:p>
-    <w:p>
-      <w:pPr>
-        <w:spacing w:after="240" w:line="276" w:lineRule="auto"/>
-        <w:ind w:left="708"/>
-        <w:rPr>
-          <w:rFonts w:ascii="Montserrat" w:hAnsi="Montserrat"/>
-        </w:rPr>
-      </w:pPr>
-    </w:p>
-    <w:p>
-      <w:pPr>
-        <w:spacing w:after="240" w:line="276" w:lineRule="auto"/>
-        <w:ind w:left="708"/>
-        <w:rPr>
-          <w:rFonts w:ascii="Montserrat" w:hAnsi="Montserrat"/>
-        </w:rPr>
-      </w:pPr>
     </w:p>
     <w:p>
       <w:pPr>
@@ -7805,6 +8208,7 @@
         <w:rPr>
           <w:rFonts w:ascii="Segoe UI Emoji" w:hAnsi="Segoe UI Emoji" w:cs="Segoe UI Emoji"/>
         </w:rPr>
+        <w:lastRenderedPageBreak/>
         <w:t>📌</w:t>
       </w:r>
       <w:r>
@@ -7973,7 +8377,6 @@
         <w:rPr>
           <w:rFonts w:ascii="Segoe UI Emoji" w:hAnsi="Segoe UI Emoji" w:cs="Segoe UI Emoji"/>
         </w:rPr>
-        <w:lastRenderedPageBreak/>
         <w:t>✔</w:t>
       </w:r>
       <w:r>
@@ -8227,7 +8630,7 @@
         <w:spacing w:after="240" w:line="276" w:lineRule="auto"/>
         <w:ind w:left="708"/>
         <w:rPr>
-          <w:rFonts w:ascii="Montserrat" w:hAnsi="Montserrat"/>
+          <w:rFonts w:ascii="Montserrat" w:hAnsi="Montserrat" w:cs="Segoe UI Emoji"/>
         </w:rPr>
       </w:pPr>
       <w:r>
@@ -8256,6 +8659,24 @@
         </w:rPr>
         <w:t xml:space="preserve"> → Since it distorts distances, t-SNE is not ideal for downstream machine learning tasks.</w:t>
       </w:r>
+    </w:p>
+    <w:p>
+      <w:pPr>
+        <w:spacing w:after="240" w:line="276" w:lineRule="auto"/>
+        <w:ind w:left="708"/>
+        <w:rPr>
+          <w:rFonts w:ascii="Montserrat" w:hAnsi="Montserrat" w:cs="Segoe UI Emoji"/>
+        </w:rPr>
+      </w:pPr>
+    </w:p>
+    <w:p>
+      <w:pPr>
+        <w:spacing w:after="240" w:line="276" w:lineRule="auto"/>
+        <w:ind w:left="708"/>
+        <w:rPr>
+          <w:rFonts w:ascii="Montserrat" w:hAnsi="Montserrat"/>
+        </w:rPr>
+      </w:pPr>
     </w:p>
     <w:p>
       <w:pPr>
@@ -8467,6 +8888,7 @@
         <w:rPr>
           <w:rFonts w:ascii="Segoe UI Emoji" w:hAnsi="Segoe UI Emoji" w:cs="Segoe UI Emoji"/>
         </w:rPr>
+        <w:lastRenderedPageBreak/>
         <w:t>✖</w:t>
       </w:r>
       <w:r>
@@ -8846,7 +9268,6 @@
               <w:rPr>
                 <w:rFonts w:ascii="Montserrat" w:hAnsi="Montserrat"/>
               </w:rPr>
-              <w:lastRenderedPageBreak/>
               <w:t>t-SNE</w:t>
             </w:r>
           </w:p>
@@ -8972,6 +9393,10 @@
     <w:p/>
     <w:p/>
     <w:p/>
+    <w:p/>
+    <w:p/>
+    <w:p/>
+    <w:p/>
     <w:p>
       <w:pPr>
         <w:pStyle w:val="Ttulo2"/>
@@ -8990,17 +9415,10 @@
       </w:r>
       <w:r>
         <w:rPr>
-          <w:rFonts w:ascii="Segoe UI Emoji" w:hAnsi="Segoe UI Emoji" w:cs="Segoe UI Emoji"/>
+          <w:rFonts w:ascii="Montserrat" w:hAnsi="Montserrat" w:cs="Segoe UI Emoji"/>
           <w:lang w:val="en-US"/>
         </w:rPr>
-        <w:t xml:space="preserve"> </w:t>
-      </w:r>
-      <w:r>
-        <w:rPr>
-          <w:rFonts w:ascii="Segoe UI Emoji" w:hAnsi="Segoe UI Emoji" w:cs="Segoe UI Emoji"/>
-          <w:lang w:val="en-US"/>
-        </w:rPr>
-        <w:t>Clustering for Feature Selection &amp; Engineering</w:t>
+        <w:t xml:space="preserve"> Clustering for Feature Selection &amp; Engineering</w:t>
       </w:r>
       <w:r>
         <w:rPr>
@@ -9174,6 +9592,7 @@
           <w:b/>
           <w:bCs/>
         </w:rPr>
+        <w:lastRenderedPageBreak/>
         <w:t>Clustering-Based Feature Selection Approach</w:t>
       </w:r>
     </w:p>
@@ -9925,7 +10344,7 @@
   <w:abstractNum w:abstractNumId="5" w15:restartNumberingAfterBreak="0">
     <w:nsid w:val="0ED40481"/>
     <w:multiLevelType w:val="multilevel"/>
-    <w:tmpl w:val="D0FA937A"/>
+    <w:tmpl w:val="9CD8A13C"/>
     <w:lvl w:ilvl="0">
       <w:start w:val="1"/>
       <w:numFmt w:val="bullet"/>
@@ -9942,20 +10361,16 @@
         <w:sz w:val="20"/>
       </w:rPr>
     </w:lvl>
-    <w:lvl w:ilvl="1" w:tentative="1">
-      <w:start w:val="1"/>
-      <w:numFmt w:val="bullet"/>
-      <w:lvlText w:val="o"/>
-      <w:lvlJc w:val="left"/>
-      <w:pPr>
-        <w:tabs>
-          <w:tab w:val="num" w:pos="1440"/>
-        </w:tabs>
+    <w:lvl w:ilvl="1">
+      <w:start w:val="1"/>
+      <w:numFmt w:val="decimal"/>
+      <w:lvlText w:val="%2."/>
+      <w:lvlJc w:val="left"/>
+      <w:pPr>
         <w:ind w:left="1440" w:hanging="360"/>
       </w:pPr>
       <w:rPr>
-        <w:rFonts w:ascii="Courier New" w:hAnsi="Courier New" w:hint="default"/>
-        <w:sz w:val="20"/>
+        <w:rFonts w:hint="default"/>
       </w:rPr>
     </w:lvl>
     <w:lvl w:ilvl="2" w:tentative="1">
@@ -13492,6 +13907,155 @@
     </w:lvl>
   </w:abstractNum>
   <w:abstractNum w:abstractNumId="34" w15:restartNumberingAfterBreak="0">
+    <w:nsid w:val="6BF02432"/>
+    <w:multiLevelType w:val="multilevel"/>
+    <w:tmpl w:val="9690AA5C"/>
+    <w:lvl w:ilvl="0">
+      <w:start w:val="1"/>
+      <w:numFmt w:val="bullet"/>
+      <w:lvlText w:val=""/>
+      <w:lvlJc w:val="left"/>
+      <w:pPr>
+        <w:tabs>
+          <w:tab w:val="num" w:pos="720"/>
+        </w:tabs>
+        <w:ind w:left="720" w:hanging="360"/>
+      </w:pPr>
+      <w:rPr>
+        <w:rFonts w:ascii="Symbol" w:hAnsi="Symbol" w:hint="default"/>
+        <w:sz w:val="20"/>
+      </w:rPr>
+    </w:lvl>
+    <w:lvl w:ilvl="1" w:tentative="1">
+      <w:start w:val="1"/>
+      <w:numFmt w:val="bullet"/>
+      <w:lvlText w:val="o"/>
+      <w:lvlJc w:val="left"/>
+      <w:pPr>
+        <w:tabs>
+          <w:tab w:val="num" w:pos="1440"/>
+        </w:tabs>
+        <w:ind w:left="1440" w:hanging="360"/>
+      </w:pPr>
+      <w:rPr>
+        <w:rFonts w:ascii="Courier New" w:hAnsi="Courier New" w:hint="default"/>
+        <w:sz w:val="20"/>
+      </w:rPr>
+    </w:lvl>
+    <w:lvl w:ilvl="2" w:tentative="1">
+      <w:start w:val="1"/>
+      <w:numFmt w:val="bullet"/>
+      <w:lvlText w:val=""/>
+      <w:lvlJc w:val="left"/>
+      <w:pPr>
+        <w:tabs>
+          <w:tab w:val="num" w:pos="2160"/>
+        </w:tabs>
+        <w:ind w:left="2160" w:hanging="360"/>
+      </w:pPr>
+      <w:rPr>
+        <w:rFonts w:ascii="Wingdings" w:hAnsi="Wingdings" w:hint="default"/>
+        <w:sz w:val="20"/>
+      </w:rPr>
+    </w:lvl>
+    <w:lvl w:ilvl="3" w:tentative="1">
+      <w:start w:val="1"/>
+      <w:numFmt w:val="bullet"/>
+      <w:lvlText w:val=""/>
+      <w:lvlJc w:val="left"/>
+      <w:pPr>
+        <w:tabs>
+          <w:tab w:val="num" w:pos="2880"/>
+        </w:tabs>
+        <w:ind w:left="2880" w:hanging="360"/>
+      </w:pPr>
+      <w:rPr>
+        <w:rFonts w:ascii="Wingdings" w:hAnsi="Wingdings" w:hint="default"/>
+        <w:sz w:val="20"/>
+      </w:rPr>
+    </w:lvl>
+    <w:lvl w:ilvl="4" w:tentative="1">
+      <w:start w:val="1"/>
+      <w:numFmt w:val="bullet"/>
+      <w:lvlText w:val=""/>
+      <w:lvlJc w:val="left"/>
+      <w:pPr>
+        <w:tabs>
+          <w:tab w:val="num" w:pos="3600"/>
+        </w:tabs>
+        <w:ind w:left="3600" w:hanging="360"/>
+      </w:pPr>
+      <w:rPr>
+        <w:rFonts w:ascii="Wingdings" w:hAnsi="Wingdings" w:hint="default"/>
+        <w:sz w:val="20"/>
+      </w:rPr>
+    </w:lvl>
+    <w:lvl w:ilvl="5" w:tentative="1">
+      <w:start w:val="1"/>
+      <w:numFmt w:val="bullet"/>
+      <w:lvlText w:val=""/>
+      <w:lvlJc w:val="left"/>
+      <w:pPr>
+        <w:tabs>
+          <w:tab w:val="num" w:pos="4320"/>
+        </w:tabs>
+        <w:ind w:left="4320" w:hanging="360"/>
+      </w:pPr>
+      <w:rPr>
+        <w:rFonts w:ascii="Wingdings" w:hAnsi="Wingdings" w:hint="default"/>
+        <w:sz w:val="20"/>
+      </w:rPr>
+    </w:lvl>
+    <w:lvl w:ilvl="6" w:tentative="1">
+      <w:start w:val="1"/>
+      <w:numFmt w:val="bullet"/>
+      <w:lvlText w:val=""/>
+      <w:lvlJc w:val="left"/>
+      <w:pPr>
+        <w:tabs>
+          <w:tab w:val="num" w:pos="5040"/>
+        </w:tabs>
+        <w:ind w:left="5040" w:hanging="360"/>
+      </w:pPr>
+      <w:rPr>
+        <w:rFonts w:ascii="Wingdings" w:hAnsi="Wingdings" w:hint="default"/>
+        <w:sz w:val="20"/>
+      </w:rPr>
+    </w:lvl>
+    <w:lvl w:ilvl="7" w:tentative="1">
+      <w:start w:val="1"/>
+      <w:numFmt w:val="bullet"/>
+      <w:lvlText w:val=""/>
+      <w:lvlJc w:val="left"/>
+      <w:pPr>
+        <w:tabs>
+          <w:tab w:val="num" w:pos="5760"/>
+        </w:tabs>
+        <w:ind w:left="5760" w:hanging="360"/>
+      </w:pPr>
+      <w:rPr>
+        <w:rFonts w:ascii="Wingdings" w:hAnsi="Wingdings" w:hint="default"/>
+        <w:sz w:val="20"/>
+      </w:rPr>
+    </w:lvl>
+    <w:lvl w:ilvl="8" w:tentative="1">
+      <w:start w:val="1"/>
+      <w:numFmt w:val="bullet"/>
+      <w:lvlText w:val=""/>
+      <w:lvlJc w:val="left"/>
+      <w:pPr>
+        <w:tabs>
+          <w:tab w:val="num" w:pos="6480"/>
+        </w:tabs>
+        <w:ind w:left="6480" w:hanging="360"/>
+      </w:pPr>
+      <w:rPr>
+        <w:rFonts w:ascii="Wingdings" w:hAnsi="Wingdings" w:hint="default"/>
+        <w:sz w:val="20"/>
+      </w:rPr>
+    </w:lvl>
+  </w:abstractNum>
+  <w:abstractNum w:abstractNumId="35" w15:restartNumberingAfterBreak="0">
     <w:nsid w:val="6F5300B3"/>
     <w:multiLevelType w:val="multilevel"/>
     <w:tmpl w:val="10FE4900"/>
@@ -13640,7 +14204,7 @@
       </w:rPr>
     </w:lvl>
   </w:abstractNum>
-  <w:abstractNum w:abstractNumId="35" w15:restartNumberingAfterBreak="0">
+  <w:abstractNum w:abstractNumId="36" w15:restartNumberingAfterBreak="0">
     <w:nsid w:val="6F8E5775"/>
     <w:multiLevelType w:val="hybridMultilevel"/>
     <w:tmpl w:val="6E16A90A"/>
@@ -13729,7 +14293,7 @@
       </w:pPr>
     </w:lvl>
   </w:abstractNum>
-  <w:abstractNum w:abstractNumId="36" w15:restartNumberingAfterBreak="0">
+  <w:abstractNum w:abstractNumId="37" w15:restartNumberingAfterBreak="0">
     <w:nsid w:val="6FDE723B"/>
     <w:multiLevelType w:val="hybridMultilevel"/>
     <w:tmpl w:val="04244592"/>
@@ -13842,7 +14406,7 @@
       </w:rPr>
     </w:lvl>
   </w:abstractNum>
-  <w:abstractNum w:abstractNumId="37" w15:restartNumberingAfterBreak="0">
+  <w:abstractNum w:abstractNumId="38" w15:restartNumberingAfterBreak="0">
     <w:nsid w:val="748C7ECF"/>
     <w:multiLevelType w:val="hybridMultilevel"/>
     <w:tmpl w:val="2FC4BA06"/>
@@ -13931,7 +14495,7 @@
       </w:pPr>
     </w:lvl>
   </w:abstractNum>
-  <w:abstractNum w:abstractNumId="38" w15:restartNumberingAfterBreak="0">
+  <w:abstractNum w:abstractNumId="39" w15:restartNumberingAfterBreak="0">
     <w:nsid w:val="7495374E"/>
     <w:multiLevelType w:val="multilevel"/>
     <w:tmpl w:val="F60E1F80"/>
@@ -14080,7 +14644,7 @@
       </w:rPr>
     </w:lvl>
   </w:abstractNum>
-  <w:abstractNum w:abstractNumId="39" w15:restartNumberingAfterBreak="0">
+  <w:abstractNum w:abstractNumId="40" w15:restartNumberingAfterBreak="0">
     <w:nsid w:val="76A86EE6"/>
     <w:multiLevelType w:val="hybridMultilevel"/>
     <w:tmpl w:val="25743E0A"/>
@@ -14169,7 +14733,7 @@
       </w:pPr>
     </w:lvl>
   </w:abstractNum>
-  <w:abstractNum w:abstractNumId="40" w15:restartNumberingAfterBreak="0">
+  <w:abstractNum w:abstractNumId="41" w15:restartNumberingAfterBreak="0">
     <w:nsid w:val="7CCD1830"/>
     <w:multiLevelType w:val="multilevel"/>
     <w:tmpl w:val="370E7380"/>
@@ -14318,7 +14882,7 @@
       </w:rPr>
     </w:lvl>
   </w:abstractNum>
-  <w:abstractNum w:abstractNumId="41" w15:restartNumberingAfterBreak="0">
+  <w:abstractNum w:abstractNumId="42" w15:restartNumberingAfterBreak="0">
     <w:nsid w:val="7D6148A5"/>
     <w:multiLevelType w:val="multilevel"/>
     <w:tmpl w:val="5E4E2984"/>
@@ -14467,7 +15031,7 @@
       </w:rPr>
     </w:lvl>
   </w:abstractNum>
-  <w:abstractNum w:abstractNumId="42" w15:restartNumberingAfterBreak="0">
+  <w:abstractNum w:abstractNumId="43" w15:restartNumberingAfterBreak="0">
     <w:nsid w:val="7E7E6A8F"/>
     <w:multiLevelType w:val="multilevel"/>
     <w:tmpl w:val="99B4FA3E"/>
@@ -14641,19 +15205,19 @@
     <w:abstractNumId w:val="27"/>
   </w:num>
   <w:num w:numId="9">
-    <w:abstractNumId w:val="41"/>
+    <w:abstractNumId w:val="42"/>
   </w:num>
   <w:num w:numId="10">
     <w:abstractNumId w:val="10"/>
   </w:num>
   <w:num w:numId="11">
-    <w:abstractNumId w:val="40"/>
+    <w:abstractNumId w:val="41"/>
   </w:num>
   <w:num w:numId="12">
     <w:abstractNumId w:val="1"/>
   </w:num>
   <w:num w:numId="13">
-    <w:abstractNumId w:val="39"/>
+    <w:abstractNumId w:val="40"/>
   </w:num>
   <w:num w:numId="14">
     <w:abstractNumId w:val="33"/>
@@ -14662,7 +15226,7 @@
     <w:abstractNumId w:val="3"/>
   </w:num>
   <w:num w:numId="16">
-    <w:abstractNumId w:val="37"/>
+    <w:abstractNumId w:val="38"/>
   </w:num>
   <w:num w:numId="17">
     <w:abstractNumId w:val="23"/>
@@ -14695,7 +15259,7 @@
     <w:abstractNumId w:val="18"/>
   </w:num>
   <w:num w:numId="27">
-    <w:abstractNumId w:val="36"/>
+    <w:abstractNumId w:val="37"/>
   </w:num>
   <w:num w:numId="28">
     <w:abstractNumId w:val="20"/>
@@ -14704,13 +15268,13 @@
     <w:abstractNumId w:val="13"/>
   </w:num>
   <w:num w:numId="30">
-    <w:abstractNumId w:val="35"/>
+    <w:abstractNumId w:val="36"/>
   </w:num>
   <w:num w:numId="31">
     <w:abstractNumId w:val="19"/>
   </w:num>
   <w:num w:numId="32">
-    <w:abstractNumId w:val="34"/>
+    <w:abstractNumId w:val="35"/>
   </w:num>
   <w:num w:numId="33">
     <w:abstractNumId w:val="16"/>
@@ -14722,13 +15286,13 @@
     <w:abstractNumId w:val="0"/>
   </w:num>
   <w:num w:numId="36">
-    <w:abstractNumId w:val="42"/>
+    <w:abstractNumId w:val="43"/>
   </w:num>
   <w:num w:numId="37">
     <w:abstractNumId w:val="26"/>
   </w:num>
   <w:num w:numId="38">
-    <w:abstractNumId w:val="38"/>
+    <w:abstractNumId w:val="39"/>
   </w:num>
   <w:num w:numId="39">
     <w:abstractNumId w:val="5"/>
@@ -14744,6 +15308,9 @@
   </w:num>
   <w:num w:numId="43">
     <w:abstractNumId w:val="14"/>
+  </w:num>
+  <w:num w:numId="44">
+    <w:abstractNumId w:val="34"/>
   </w:num>
   <w:numIdMacAtCleanup w:val="3"/>
 </w:numbering>
@@ -15235,7 +15802,6 @@
   <w:style w:type="character" w:default="1" w:styleId="Fuentedeprrafopredeter">
     <w:name w:val="Default Paragraph Font"/>
     <w:uiPriority w:val="1"/>
-    <w:semiHidden/>
     <w:unhideWhenUsed/>
   </w:style>
   <w:style w:type="table" w:default="1" w:styleId="Tablanormal">

</xml_diff>